<commit_message>
completed flowcharts, dbdiagram and dictionary
</commit_message>
<xml_diff>
--- a/Task1B_Design_722957_Adewuyi_A.docx
+++ b/Task1B_Design_722957_Adewuyi_A.docx
@@ -1,9 +1,16 @@
 
 <file path=word/document.xml><?xml version="1.0" encoding="utf-8"?>
-<w:document xmlns:wpc="http://schemas.microsoft.com/office/word/2010/wordprocessingCanvas" xmlns:cx="http://schemas.microsoft.com/office/drawing/2014/chartex" xmlns:cx1="http://schemas.microsoft.com/office/drawing/2015/9/8/chartex" xmlns:cx2="http://schemas.microsoft.com/office/drawing/2015/10/21/chartex" xmlns:cx3="http://schemas.microsoft.com/office/drawing/2016/5/9/chartex" xmlns:cx4="http://schemas.microsoft.com/office/drawing/2016/5/10/chartex" xmlns:cx5="http://schemas.microsoft.com/office/drawing/2016/5/11/chartex" xmlns:cx6="http://schemas.microsoft.com/office/drawing/2016/5/12/chartex" xmlns:cx7="http://schemas.microsoft.com/office/drawing/2016/5/13/chartex" xmlns:cx8="http://schemas.microsoft.com/office/drawing/2016/5/14/chartex" xmlns:mc="http://schemas.openxmlformats.org/markup-compatibility/2006" xmlns:aink="http://schemas.microsoft.com/office/drawing/2016/ink" xmlns:am3d="http://schemas.microsoft.com/office/drawing/2017/model3d" xmlns:o="urn:schemas-microsoft-com:office:office" xmlns:r="http://schemas.openxmlformats.org/officeDocument/2006/relationships" xmlns:m="http://schemas.openxmlformats.org/officeDocument/2006/math" xmlns:v="urn:schemas-microsoft-com:vml" xmlns:wp14="http://schemas.microsoft.com/office/word/2010/wordprocessingDrawing" xmlns:wp="http://schemas.openxmlformats.org/drawingml/2006/wordprocessingDrawing" xmlns:w10="urn:schemas-microsoft-com:office:word" xmlns:w="http://schemas.openxmlformats.org/wordprocessingml/2006/main" xmlns:w14="http://schemas.microsoft.com/office/word/2010/wordml" xmlns:w15="http://schemas.microsoft.com/office/word/2012/wordml" xmlns:w16cex="http://schemas.microsoft.com/office/word/2018/wordml/cex" xmlns:w16cid="http://schemas.microsoft.com/office/word/2016/wordml/cid" xmlns:w16="http://schemas.microsoft.com/office/word/2018/wordml" xmlns:w16sdtdh="http://schemas.microsoft.com/office/word/2020/wordml/sdtdatahash" xmlns:w16se="http://schemas.microsoft.com/office/word/2015/wordml/symex" xmlns:wpg="http://schemas.microsoft.com/office/word/2010/wordprocessingGroup" xmlns:wpi="http://schemas.microsoft.com/office/word/2010/wordprocessingInk" xmlns:wne="http://schemas.microsoft.com/office/word/2006/wordml" xmlns:wps="http://schemas.microsoft.com/office/word/2010/wordprocessingShape" mc:Ignorable="w14 w15 w16se w16cid w16 w16cex w16sdtdh wp14">
+<w:document xmlns:wpc="http://schemas.microsoft.com/office/word/2010/wordprocessingCanvas" xmlns:cx="http://schemas.microsoft.com/office/drawing/2014/chartex" xmlns:cx1="http://schemas.microsoft.com/office/drawing/2015/9/8/chartex" xmlns:cx2="http://schemas.microsoft.com/office/drawing/2015/10/21/chartex" xmlns:cx3="http://schemas.microsoft.com/office/drawing/2016/5/9/chartex" xmlns:cx4="http://schemas.microsoft.com/office/drawing/2016/5/10/chartex" xmlns:cx5="http://schemas.microsoft.com/office/drawing/2016/5/11/chartex" xmlns:cx6="http://schemas.microsoft.com/office/drawing/2016/5/12/chartex" xmlns:cx7="http://schemas.microsoft.com/office/drawing/2016/5/13/chartex" xmlns:cx8="http://schemas.microsoft.com/office/drawing/2016/5/14/chartex" xmlns:mc="http://schemas.openxmlformats.org/markup-compatibility/2006" xmlns:aink="http://schemas.microsoft.com/office/drawing/2016/ink" xmlns:am3d="http://schemas.microsoft.com/office/drawing/2017/model3d" xmlns:o="urn:schemas-microsoft-com:office:office" xmlns:oel="http://schemas.microsoft.com/office/2019/extlst" xmlns:r="http://schemas.openxmlformats.org/officeDocument/2006/relationships" xmlns:m="http://schemas.openxmlformats.org/officeDocument/2006/math" xmlns:v="urn:schemas-microsoft-com:vml" xmlns:wp14="http://schemas.microsoft.com/office/word/2010/wordprocessingDrawing" xmlns:wp="http://schemas.openxmlformats.org/drawingml/2006/wordprocessingDrawing" xmlns:w10="urn:schemas-microsoft-com:office:word" xmlns:w="http://schemas.openxmlformats.org/wordprocessingml/2006/main" xmlns:w14="http://schemas.microsoft.com/office/word/2010/wordml" xmlns:w15="http://schemas.microsoft.com/office/word/2012/wordml" xmlns:w16cex="http://schemas.microsoft.com/office/word/2018/wordml/cex" xmlns:w16cid="http://schemas.microsoft.com/office/word/2016/wordml/cid" xmlns:w16="http://schemas.microsoft.com/office/word/2018/wordml" xmlns:w16du="http://schemas.microsoft.com/office/word/2023/wordml/word16du" xmlns:w16sdtdh="http://schemas.microsoft.com/office/word/2020/wordml/sdtdatahash" xmlns:w16sdtfl="http://schemas.microsoft.com/office/word/2024/wordml/sdtformatlock" xmlns:w16se="http://schemas.microsoft.com/office/word/2015/wordml/symex" xmlns:wpg="http://schemas.microsoft.com/office/word/2010/wordprocessingGroup" xmlns:wpi="http://schemas.microsoft.com/office/word/2010/wordprocessingInk" xmlns:wne="http://schemas.microsoft.com/office/word/2006/wordml" xmlns:wps="http://schemas.microsoft.com/office/word/2010/wordprocessingShape" mc:Ignorable="w14 w15 w16se w16cid w16 w16cex w16sdtdh w16sdtfl w16du wp14">
   <w:body>
     <w:sdt>
       <w:sdtPr>
+        <w:rPr>
+          <w:rFonts w:asciiTheme="minorHAnsi" w:eastAsiaTheme="minorHAnsi" w:hAnsiTheme="minorHAnsi" w:cstheme="minorBidi"/>
+          <w:color w:val="auto"/>
+          <w:sz w:val="22"/>
+          <w:szCs w:val="22"/>
+          <w:lang w:eastAsia="en-US"/>
+        </w:rPr>
         <w:id w:val="-652295407"/>
         <w:docPartObj>
           <w:docPartGallery w:val="Table of Contents"/>
@@ -12,13 +19,8 @@
       </w:sdtPr>
       <w:sdtEndPr>
         <w:rPr>
-          <w:rFonts w:asciiTheme="minorHAnsi" w:eastAsiaTheme="minorHAnsi" w:hAnsiTheme="minorHAnsi" w:cstheme="minorBidi"/>
           <w:b/>
           <w:bCs/>
-          <w:color w:val="auto"/>
-          <w:sz w:val="22"/>
-          <w:szCs w:val="22"/>
-          <w:lang w:eastAsia="en-US"/>
         </w:rPr>
       </w:sdtEndPr>
       <w:sdtContent>
@@ -39,7 +41,11 @@
             <w:rPr>
               <w:rFonts w:eastAsiaTheme="minorEastAsia"/>
               <w:noProof/>
+              <w:kern w:val="2"/>
+              <w:sz w:val="24"/>
+              <w:szCs w:val="24"/>
               <w:lang w:eastAsia="en-GB"/>
+              <w14:ligatures w14:val="standardContextual"/>
             </w:rPr>
           </w:pPr>
           <w:r>
@@ -51,7 +57,7 @@
           <w:r>
             <w:fldChar w:fldCharType="separate"/>
           </w:r>
-          <w:hyperlink w:anchor="_Toc220402678" w:history="1">
+          <w:hyperlink w:anchor="_Toc220594441" w:history="1">
             <w:r>
               <w:rPr>
                 <w:rStyle w:val="Hyperlink"/>
@@ -78,7 +84,7 @@
                 <w:noProof/>
                 <w:webHidden/>
               </w:rPr>
-              <w:instrText xml:space="preserve"> PAGEREF _Toc220402678 \h </w:instrText>
+              <w:instrText xml:space="preserve"> PAGEREF _Toc220594441 \h </w:instrText>
             </w:r>
             <w:r>
               <w:rPr>
@@ -98,7 +104,7 @@
                 <w:noProof/>
                 <w:webHidden/>
               </w:rPr>
-              <w:t>1</w:t>
+              <w:t>2</w:t>
             </w:r>
             <w:r>
               <w:rPr>
@@ -118,10 +124,14 @@
             <w:rPr>
               <w:rFonts w:eastAsiaTheme="minorEastAsia"/>
               <w:noProof/>
+              <w:kern w:val="2"/>
+              <w:sz w:val="24"/>
+              <w:szCs w:val="24"/>
               <w:lang w:eastAsia="en-GB"/>
+              <w14:ligatures w14:val="standardContextual"/>
             </w:rPr>
           </w:pPr>
-          <w:hyperlink w:anchor="_Toc220402679" w:history="1">
+          <w:hyperlink w:anchor="_Toc220594442" w:history="1">
             <w:r>
               <w:rPr>
                 <w:rStyle w:val="Hyperlink"/>
@@ -148,7 +158,7 @@
                 <w:noProof/>
                 <w:webHidden/>
               </w:rPr>
-              <w:instrText xml:space="preserve"> PAGEREF _Toc220402679 \h </w:instrText>
+              <w:instrText xml:space="preserve"> PAGEREF _Toc220594442 \h </w:instrText>
             </w:r>
             <w:r>
               <w:rPr>
@@ -168,7 +178,7 @@
                 <w:noProof/>
                 <w:webHidden/>
               </w:rPr>
-              <w:t>1</w:t>
+              <w:t>2</w:t>
             </w:r>
             <w:r>
               <w:rPr>
@@ -188,30 +198,20 @@
             <w:rPr>
               <w:rFonts w:eastAsiaTheme="minorEastAsia"/>
               <w:noProof/>
+              <w:kern w:val="2"/>
+              <w:sz w:val="24"/>
+              <w:szCs w:val="24"/>
               <w:lang w:eastAsia="en-GB"/>
+              <w14:ligatures w14:val="standardContextual"/>
             </w:rPr>
           </w:pPr>
-          <w:hyperlink w:anchor="_Toc220402680" w:history="1">
+          <w:hyperlink w:anchor="_Toc220594443" w:history="1">
             <w:r>
               <w:rPr>
                 <w:rStyle w:val="Hyperlink"/>
                 <w:noProof/>
               </w:rPr>
-              <w:t>Regist</w:t>
-            </w:r>
-            <w:r>
-              <w:rPr>
-                <w:rStyle w:val="Hyperlink"/>
-                <w:noProof/>
-              </w:rPr>
-              <w:t>e</w:t>
-            </w:r>
-            <w:r>
-              <w:rPr>
-                <w:rStyle w:val="Hyperlink"/>
-                <w:noProof/>
-              </w:rPr>
-              <w:t>r</w:t>
+              <w:t>Register</w:t>
             </w:r>
             <w:r>
               <w:rPr>
@@ -232,7 +232,7 @@
                 <w:noProof/>
                 <w:webHidden/>
               </w:rPr>
-              <w:instrText xml:space="preserve"> PAGEREF _Toc220402680 \h </w:instrText>
+              <w:instrText xml:space="preserve"> PAGEREF _Toc220594443 \h </w:instrText>
             </w:r>
             <w:r>
               <w:rPr>
@@ -252,7 +252,7 @@
                 <w:noProof/>
                 <w:webHidden/>
               </w:rPr>
-              <w:t>2</w:t>
+              <w:t>3</w:t>
             </w:r>
             <w:r>
               <w:rPr>
@@ -272,10 +272,14 @@
             <w:rPr>
               <w:rFonts w:eastAsiaTheme="minorEastAsia"/>
               <w:noProof/>
+              <w:kern w:val="2"/>
+              <w:sz w:val="24"/>
+              <w:szCs w:val="24"/>
               <w:lang w:eastAsia="en-GB"/>
+              <w14:ligatures w14:val="standardContextual"/>
             </w:rPr>
           </w:pPr>
-          <w:hyperlink w:anchor="_Toc220402681" w:history="1">
+          <w:hyperlink w:anchor="_Toc220594444" w:history="1">
             <w:r>
               <w:rPr>
                 <w:rStyle w:val="Hyperlink"/>
@@ -302,7 +306,7 @@
                 <w:noProof/>
                 <w:webHidden/>
               </w:rPr>
-              <w:instrText xml:space="preserve"> PAGEREF _Toc220402681 \h </w:instrText>
+              <w:instrText xml:space="preserve"> PAGEREF _Toc220594444 \h </w:instrText>
             </w:r>
             <w:r>
               <w:rPr>
@@ -322,7 +326,155 @@
                 <w:noProof/>
                 <w:webHidden/>
               </w:rPr>
-              <w:t>3</w:t>
+              <w:t>4</w:t>
+            </w:r>
+            <w:r>
+              <w:rPr>
+                <w:noProof/>
+                <w:webHidden/>
+              </w:rPr>
+              <w:fldChar w:fldCharType="end"/>
+            </w:r>
+          </w:hyperlink>
+        </w:p>
+        <w:p>
+          <w:pPr>
+            <w:pStyle w:val="TOC2"/>
+            <w:tabs>
+              <w:tab w:val="right" w:leader="dot" w:pos="9016"/>
+            </w:tabs>
+            <w:rPr>
+              <w:rFonts w:eastAsiaTheme="minorEastAsia"/>
+              <w:noProof/>
+              <w:kern w:val="2"/>
+              <w:sz w:val="24"/>
+              <w:szCs w:val="24"/>
+              <w:lang w:eastAsia="en-GB"/>
+              <w14:ligatures w14:val="standardContextual"/>
+            </w:rPr>
+          </w:pPr>
+          <w:hyperlink w:anchor="_Toc220594445" w:history="1">
+            <w:r>
+              <w:rPr>
+                <w:rStyle w:val="Hyperlink"/>
+                <w:noProof/>
+              </w:rPr>
+              <w:t>Staff confirming or denying bookings</w:t>
+            </w:r>
+            <w:r>
+              <w:rPr>
+                <w:noProof/>
+                <w:webHidden/>
+              </w:rPr>
+              <w:tab/>
+            </w:r>
+            <w:r>
+              <w:rPr>
+                <w:noProof/>
+                <w:webHidden/>
+              </w:rPr>
+              <w:fldChar w:fldCharType="begin"/>
+            </w:r>
+            <w:r>
+              <w:rPr>
+                <w:noProof/>
+                <w:webHidden/>
+              </w:rPr>
+              <w:instrText xml:space="preserve"> PAGEREF _Toc220594445 \h </w:instrText>
+            </w:r>
+            <w:r>
+              <w:rPr>
+                <w:noProof/>
+                <w:webHidden/>
+              </w:rPr>
+            </w:r>
+            <w:r>
+              <w:rPr>
+                <w:noProof/>
+                <w:webHidden/>
+              </w:rPr>
+              <w:fldChar w:fldCharType="separate"/>
+            </w:r>
+            <w:r>
+              <w:rPr>
+                <w:noProof/>
+                <w:webHidden/>
+              </w:rPr>
+              <w:t>5</w:t>
+            </w:r>
+            <w:r>
+              <w:rPr>
+                <w:noProof/>
+                <w:webHidden/>
+              </w:rPr>
+              <w:fldChar w:fldCharType="end"/>
+            </w:r>
+          </w:hyperlink>
+        </w:p>
+        <w:p>
+          <w:pPr>
+            <w:pStyle w:val="TOC2"/>
+            <w:tabs>
+              <w:tab w:val="right" w:leader="dot" w:pos="9016"/>
+            </w:tabs>
+            <w:rPr>
+              <w:rFonts w:eastAsiaTheme="minorEastAsia"/>
+              <w:noProof/>
+              <w:kern w:val="2"/>
+              <w:sz w:val="24"/>
+              <w:szCs w:val="24"/>
+              <w:lang w:eastAsia="en-GB"/>
+              <w14:ligatures w14:val="standardContextual"/>
+            </w:rPr>
+          </w:pPr>
+          <w:hyperlink w:anchor="_Toc220594446" w:history="1">
+            <w:r>
+              <w:rPr>
+                <w:rStyle w:val="Hyperlink"/>
+                <w:noProof/>
+              </w:rPr>
+              <w:t>Editing room availability</w:t>
+            </w:r>
+            <w:r>
+              <w:rPr>
+                <w:noProof/>
+                <w:webHidden/>
+              </w:rPr>
+              <w:tab/>
+            </w:r>
+            <w:r>
+              <w:rPr>
+                <w:noProof/>
+                <w:webHidden/>
+              </w:rPr>
+              <w:fldChar w:fldCharType="begin"/>
+            </w:r>
+            <w:r>
+              <w:rPr>
+                <w:noProof/>
+                <w:webHidden/>
+              </w:rPr>
+              <w:instrText xml:space="preserve"> PAGEREF _Toc220594446 \h </w:instrText>
+            </w:r>
+            <w:r>
+              <w:rPr>
+                <w:noProof/>
+                <w:webHidden/>
+              </w:rPr>
+            </w:r>
+            <w:r>
+              <w:rPr>
+                <w:noProof/>
+                <w:webHidden/>
+              </w:rPr>
+              <w:fldChar w:fldCharType="separate"/>
+            </w:r>
+            <w:r>
+              <w:rPr>
+                <w:noProof/>
+                <w:webHidden/>
+              </w:rPr>
+              <w:t>6</w:t>
             </w:r>
             <w:r>
               <w:rPr>
@@ -349,8 +501,9 @@
       <w:pPr>
         <w:pStyle w:val="Heading1"/>
       </w:pPr>
-      <w:bookmarkStart w:id="0" w:name="_Toc220402678"/>
+      <w:bookmarkStart w:id="0" w:name="_Toc220594441"/>
       <w:r>
+        <w:lastRenderedPageBreak/>
         <w:t>FLOWCHARTS</w:t>
       </w:r>
       <w:bookmarkEnd w:id="0"/>
@@ -359,7 +512,7 @@
       <w:pPr>
         <w:pStyle w:val="Heading2"/>
       </w:pPr>
-      <w:bookmarkStart w:id="1" w:name="_Toc220402679"/>
+      <w:bookmarkStart w:id="1" w:name="_Toc220594442"/>
       <w:r>
         <w:t>L</w:t>
       </w:r>
@@ -370,6 +523,9 @@
     </w:p>
     <w:p>
       <w:r>
+        <w:rPr>
+          <w:noProof/>
+        </w:rPr>
         <w:drawing>
           <wp:inline distT="0" distB="0" distL="0" distR="0" wp14:anchorId="42598FD5" wp14:editId="323CEAA9">
             <wp:extent cx="5731510" cy="6090285"/>
@@ -434,14 +590,7 @@
           <w:sz w:val="23"/>
           <w:szCs w:val="23"/>
         </w:rPr>
-        <w:t>,</w:t>
-      </w:r>
-      <w:r>
-        <w:rPr>
-          <w:sz w:val="23"/>
-          <w:szCs w:val="23"/>
-        </w:rPr>
-        <w:t xml:space="preserve"> not</w:t>
+        <w:t>, not</w:t>
       </w:r>
       <w:r>
         <w:rPr>
@@ -470,8 +619,9 @@
       <w:pPr>
         <w:pStyle w:val="Heading2"/>
       </w:pPr>
-      <w:bookmarkStart w:id="2" w:name="_Toc220402680"/>
+      <w:bookmarkStart w:id="2" w:name="_Toc220594443"/>
       <w:r>
+        <w:lastRenderedPageBreak/>
         <w:t>R</w:t>
       </w:r>
       <w:r>
@@ -481,6 +631,9 @@
     </w:p>
     <w:p>
       <w:r>
+        <w:rPr>
+          <w:noProof/>
+        </w:rPr>
         <w:drawing>
           <wp:inline distT="0" distB="0" distL="0" distR="0" wp14:anchorId="148A843D" wp14:editId="37269446">
             <wp:extent cx="5731510" cy="5302885"/>
@@ -535,14 +688,18 @@
       <w:pPr>
         <w:pStyle w:val="Heading2"/>
       </w:pPr>
-      <w:bookmarkStart w:id="3" w:name="_Toc220402681"/>
+      <w:bookmarkStart w:id="3" w:name="_Toc220594444"/>
       <w:r>
+        <w:lastRenderedPageBreak/>
         <w:t>Making a booking</w:t>
       </w:r>
       <w:bookmarkEnd w:id="3"/>
     </w:p>
     <w:p>
       <w:r>
+        <w:rPr>
+          <w:noProof/>
+        </w:rPr>
         <w:drawing>
           <wp:inline distT="0" distB="0" distL="0" distR="0" wp14:anchorId="369CD28C" wp14:editId="394607EC">
             <wp:extent cx="4791744" cy="8440328"/>
@@ -585,6 +742,7 @@
     </w:p>
     <w:p>
       <w:r>
+        <w:lastRenderedPageBreak/>
         <w:t xml:space="preserve"> </w:t>
       </w:r>
       <w:r>
@@ -613,15 +771,20 @@
       <w:pPr>
         <w:pStyle w:val="Heading2"/>
       </w:pPr>
+      <w:bookmarkStart w:id="4" w:name="_Toc220594445"/>
       <w:r>
         <w:t xml:space="preserve">Staff </w:t>
       </w:r>
       <w:r>
         <w:t>confirming or denying bookings</w:t>
       </w:r>
+      <w:bookmarkEnd w:id="4"/>
     </w:p>
     <w:p>
       <w:r>
+        <w:rPr>
+          <w:noProof/>
+        </w:rPr>
         <w:drawing>
           <wp:inline distT="0" distB="0" distL="0" distR="0" wp14:anchorId="1BF4A177" wp14:editId="208F64B1">
             <wp:extent cx="5731510" cy="6290310"/>
@@ -664,9 +827,2679 @@
         <w:t xml:space="preserve"> </w:t>
       </w:r>
       <w:r>
-        <w:t>Staff are allowed to confirm and deny bookings, so this function makes that possible by accessing the database to be able to display the full list of all the bookings onto the web page, the staff member then finds a booking they want to see and selects it. The eb page displays the details of the booking that they have selected and they are presented with two buttons, a confirm or deny button, clicking either will update the booking information on the database, notify the user that their booking has either been accepted or denied and then the system asks the staff member if they would like the move on to another booking, clicking yes will take them back to the page with the full list of all bookings made.</w:t>
+        <w:t xml:space="preserve">Staff are allowed to confirm and deny bookings, so this function makes that possible by accessing the database to be able to display the full list of all the bookings onto the web page, the staff </w:t>
+      </w:r>
+      <w:r>
+        <w:lastRenderedPageBreak/>
+        <w:t>member then finds a booking they want to see and selects it. The eb page displays the details of the booking that they have selected and they are presented with two buttons, a confirm or deny button, clicking either will update the booking information on the database, notify the user that their booking has either been accepted or denied and then the system asks the staff member if they would like the move on to another booking, clicking yes will take them back to the page with the full list of all bookings made.</w:t>
       </w:r>
     </w:p>
+    <w:p>
+      <w:pPr>
+        <w:pStyle w:val="Heading2"/>
+      </w:pPr>
+      <w:bookmarkStart w:id="5" w:name="_Toc220594446"/>
+      <w:r>
+        <w:t>Editing room availability</w:t>
+      </w:r>
+      <w:bookmarkEnd w:id="5"/>
+    </w:p>
+    <w:p>
+      <w:r>
+        <w:drawing>
+          <wp:inline distT="0" distB="0" distL="0" distR="0" wp14:anchorId="6C015001" wp14:editId="096738D1">
+            <wp:extent cx="2876951" cy="4706007"/>
+            <wp:effectExtent l="0" t="0" r="0" b="0"/>
+            <wp:docPr id="939798538" name="Picture 1"/>
+            <wp:cNvGraphicFramePr>
+              <a:graphicFrameLocks xmlns:a="http://schemas.openxmlformats.org/drawingml/2006/main" noChangeAspect="1"/>
+            </wp:cNvGraphicFramePr>
+            <a:graphic xmlns:a="http://schemas.openxmlformats.org/drawingml/2006/main">
+              <a:graphicData uri="http://schemas.openxmlformats.org/drawingml/2006/picture">
+                <pic:pic xmlns:pic="http://schemas.openxmlformats.org/drawingml/2006/picture">
+                  <pic:nvPicPr>
+                    <pic:cNvPr id="939798538" name=""/>
+                    <pic:cNvPicPr/>
+                  </pic:nvPicPr>
+                  <pic:blipFill>
+                    <a:blip r:embed="rId8"/>
+                    <a:stretch>
+                      <a:fillRect/>
+                    </a:stretch>
+                  </pic:blipFill>
+                  <pic:spPr>
+                    <a:xfrm>
+                      <a:off x="0" y="0"/>
+                      <a:ext cx="2876951" cy="4706007"/>
+                    </a:xfrm>
+                    <a:prstGeom prst="rect">
+                      <a:avLst/>
+                    </a:prstGeom>
+                  </pic:spPr>
+                </pic:pic>
+              </a:graphicData>
+            </a:graphic>
+          </wp:inline>
+        </w:drawing>
+      </w:r>
+    </w:p>
+    <w:p/>
+    <w:p>
+      <w:pPr>
+        <w:pStyle w:val="Heading1"/>
+      </w:pPr>
+      <w:r>
+        <w:lastRenderedPageBreak/>
+        <w:t>Database Design</w:t>
+      </w:r>
+      <w:r>
+        <w:br/>
+      </w:r>
+      <w:r>
+        <w:drawing>
+          <wp:inline distT="0" distB="0" distL="0" distR="0" wp14:anchorId="10940083" wp14:editId="11F86011">
+            <wp:extent cx="5731510" cy="3478530"/>
+            <wp:effectExtent l="0" t="0" r="2540" b="7620"/>
+            <wp:docPr id="206782064" name="Picture 1"/>
+            <wp:cNvGraphicFramePr>
+              <a:graphicFrameLocks xmlns:a="http://schemas.openxmlformats.org/drawingml/2006/main" noChangeAspect="1"/>
+            </wp:cNvGraphicFramePr>
+            <a:graphic xmlns:a="http://schemas.openxmlformats.org/drawingml/2006/main">
+              <a:graphicData uri="http://schemas.openxmlformats.org/drawingml/2006/picture">
+                <pic:pic xmlns:pic="http://schemas.openxmlformats.org/drawingml/2006/picture">
+                  <pic:nvPicPr>
+                    <pic:cNvPr id="206782064" name=""/>
+                    <pic:cNvPicPr/>
+                  </pic:nvPicPr>
+                  <pic:blipFill>
+                    <a:blip r:embed="rId9"/>
+                    <a:stretch>
+                      <a:fillRect/>
+                    </a:stretch>
+                  </pic:blipFill>
+                  <pic:spPr>
+                    <a:xfrm>
+                      <a:off x="0" y="0"/>
+                      <a:ext cx="5731510" cy="3478530"/>
+                    </a:xfrm>
+                    <a:prstGeom prst="rect">
+                      <a:avLst/>
+                    </a:prstGeom>
+                  </pic:spPr>
+                </pic:pic>
+              </a:graphicData>
+            </a:graphic>
+          </wp:inline>
+        </w:drawing>
+      </w:r>
+    </w:p>
+    <w:p/>
+    <w:p>
+      <w:pPr>
+        <w:pStyle w:val="Heading1"/>
+      </w:pPr>
+      <w:r>
+        <w:t>Data Dictionary</w:t>
+      </w:r>
+    </w:p>
+    <w:p>
+      <w:pPr>
+        <w:pStyle w:val="Heading2"/>
+      </w:pPr>
+      <w:r>
+        <w:t>AspNetUsers</w:t>
+      </w:r>
+    </w:p>
+    <w:tbl>
+      <w:tblPr>
+        <w:tblStyle w:val="TableGrid"/>
+        <w:tblW w:w="0" w:type="auto"/>
+        <w:tblLook w:val="04A0" w:firstRow="1" w:lastRow="0" w:firstColumn="1" w:lastColumn="0" w:noHBand="0" w:noVBand="1"/>
+      </w:tblPr>
+      <w:tblGrid>
+        <w:gridCol w:w="2466"/>
+        <w:gridCol w:w="1241"/>
+        <w:gridCol w:w="1358"/>
+        <w:gridCol w:w="1314"/>
+        <w:gridCol w:w="1398"/>
+        <w:gridCol w:w="1239"/>
+      </w:tblGrid>
+      <w:tr>
+        <w:tc>
+          <w:tcPr>
+            <w:tcW w:w="2466" w:type="dxa"/>
+          </w:tcPr>
+          <w:p>
+            <w:pPr>
+              <w:rPr>
+                <w:b/>
+                <w:bCs/>
+                <w:i/>
+                <w:iCs/>
+              </w:rPr>
+            </w:pPr>
+            <w:r>
+              <w:rPr>
+                <w:b/>
+                <w:bCs/>
+                <w:i/>
+                <w:iCs/>
+              </w:rPr>
+              <w:t>Column</w:t>
+            </w:r>
+          </w:p>
+        </w:tc>
+        <w:tc>
+          <w:tcPr>
+            <w:tcW w:w="1241" w:type="dxa"/>
+          </w:tcPr>
+          <w:p>
+            <w:pPr>
+              <w:rPr>
+                <w:b/>
+                <w:bCs/>
+                <w:i/>
+                <w:iCs/>
+              </w:rPr>
+            </w:pPr>
+            <w:r>
+              <w:rPr>
+                <w:b/>
+                <w:bCs/>
+                <w:i/>
+                <w:iCs/>
+              </w:rPr>
+              <w:t>Data Type</w:t>
+            </w:r>
+          </w:p>
+        </w:tc>
+        <w:tc>
+          <w:tcPr>
+            <w:tcW w:w="1358" w:type="dxa"/>
+          </w:tcPr>
+          <w:p>
+            <w:pPr>
+              <w:rPr>
+                <w:b/>
+                <w:bCs/>
+                <w:i/>
+                <w:iCs/>
+              </w:rPr>
+            </w:pPr>
+            <w:r>
+              <w:rPr>
+                <w:b/>
+                <w:bCs/>
+                <w:i/>
+                <w:iCs/>
+              </w:rPr>
+              <w:t>Required</w:t>
+            </w:r>
+          </w:p>
+        </w:tc>
+        <w:tc>
+          <w:tcPr>
+            <w:tcW w:w="1314" w:type="dxa"/>
+          </w:tcPr>
+          <w:p>
+            <w:pPr>
+              <w:rPr>
+                <w:b/>
+                <w:bCs/>
+                <w:i/>
+                <w:iCs/>
+              </w:rPr>
+            </w:pPr>
+            <w:r>
+              <w:rPr>
+                <w:b/>
+                <w:bCs/>
+                <w:i/>
+                <w:iCs/>
+              </w:rPr>
+              <w:t>Default</w:t>
+            </w:r>
+          </w:p>
+        </w:tc>
+        <w:tc>
+          <w:tcPr>
+            <w:tcW w:w="1398" w:type="dxa"/>
+          </w:tcPr>
+          <w:p>
+            <w:pPr>
+              <w:rPr>
+                <w:b/>
+                <w:bCs/>
+                <w:i/>
+                <w:iCs/>
+              </w:rPr>
+            </w:pPr>
+            <w:r>
+              <w:rPr>
+                <w:b/>
+                <w:bCs/>
+                <w:i/>
+                <w:iCs/>
+              </w:rPr>
+              <w:t>Validation</w:t>
+            </w:r>
+          </w:p>
+        </w:tc>
+        <w:tc>
+          <w:tcPr>
+            <w:tcW w:w="1239" w:type="dxa"/>
+          </w:tcPr>
+          <w:p>
+            <w:pPr>
+              <w:rPr>
+                <w:b/>
+                <w:bCs/>
+                <w:i/>
+                <w:iCs/>
+              </w:rPr>
+            </w:pPr>
+            <w:r>
+              <w:rPr>
+                <w:b/>
+                <w:bCs/>
+                <w:i/>
+                <w:iCs/>
+              </w:rPr>
+              <w:t>Key Type</w:t>
+            </w:r>
+          </w:p>
+        </w:tc>
+      </w:tr>
+      <w:tr>
+        <w:tc>
+          <w:tcPr>
+            <w:tcW w:w="2466" w:type="dxa"/>
+          </w:tcPr>
+          <w:p>
+            <w:r>
+              <w:t>Id</w:t>
+            </w:r>
+          </w:p>
+        </w:tc>
+        <w:tc>
+          <w:tcPr>
+            <w:tcW w:w="1241" w:type="dxa"/>
+          </w:tcPr>
+          <w:p>
+            <w:r>
+              <w:t>String</w:t>
+            </w:r>
+          </w:p>
+        </w:tc>
+        <w:tc>
+          <w:tcPr>
+            <w:tcW w:w="1358" w:type="dxa"/>
+          </w:tcPr>
+          <w:p>
+            <w:r>
+              <w:t>Yes</w:t>
+            </w:r>
+          </w:p>
+        </w:tc>
+        <w:tc>
+          <w:tcPr>
+            <w:tcW w:w="1314" w:type="dxa"/>
+          </w:tcPr>
+          <w:p/>
+        </w:tc>
+        <w:tc>
+          <w:tcPr>
+            <w:tcW w:w="1398" w:type="dxa"/>
+          </w:tcPr>
+          <w:p/>
+        </w:tc>
+        <w:tc>
+          <w:tcPr>
+            <w:tcW w:w="1239" w:type="dxa"/>
+          </w:tcPr>
+          <w:p>
+            <w:r>
+              <w:t>Primary</w:t>
+            </w:r>
+          </w:p>
+        </w:tc>
+      </w:tr>
+      <w:tr>
+        <w:tc>
+          <w:tcPr>
+            <w:tcW w:w="2466" w:type="dxa"/>
+          </w:tcPr>
+          <w:p>
+            <w:proofErr w:type="spellStart"/>
+            <w:r>
+              <w:t>UserName</w:t>
+            </w:r>
+            <w:proofErr w:type="spellEnd"/>
+          </w:p>
+        </w:tc>
+        <w:tc>
+          <w:tcPr>
+            <w:tcW w:w="1241" w:type="dxa"/>
+          </w:tcPr>
+          <w:p>
+            <w:r>
+              <w:t>String</w:t>
+            </w:r>
+          </w:p>
+        </w:tc>
+        <w:tc>
+          <w:tcPr>
+            <w:tcW w:w="1358" w:type="dxa"/>
+          </w:tcPr>
+          <w:p>
+            <w:r>
+              <w:t>Yes</w:t>
+            </w:r>
+          </w:p>
+        </w:tc>
+        <w:tc>
+          <w:tcPr>
+            <w:tcW w:w="1314" w:type="dxa"/>
+          </w:tcPr>
+          <w:p/>
+        </w:tc>
+        <w:tc>
+          <w:tcPr>
+            <w:tcW w:w="1398" w:type="dxa"/>
+          </w:tcPr>
+          <w:p/>
+        </w:tc>
+        <w:tc>
+          <w:tcPr>
+            <w:tcW w:w="1239" w:type="dxa"/>
+          </w:tcPr>
+          <w:p>
+            <w:r>
+              <w:t>None</w:t>
+            </w:r>
+          </w:p>
+        </w:tc>
+      </w:tr>
+      <w:tr>
+        <w:tc>
+          <w:tcPr>
+            <w:tcW w:w="2466" w:type="dxa"/>
+          </w:tcPr>
+          <w:p>
+            <w:proofErr w:type="spellStart"/>
+            <w:r>
+              <w:t>NormalizedUserName</w:t>
+            </w:r>
+            <w:proofErr w:type="spellEnd"/>
+          </w:p>
+        </w:tc>
+        <w:tc>
+          <w:tcPr>
+            <w:tcW w:w="1241" w:type="dxa"/>
+          </w:tcPr>
+          <w:p>
+            <w:r>
+              <w:t>String</w:t>
+            </w:r>
+          </w:p>
+        </w:tc>
+        <w:tc>
+          <w:tcPr>
+            <w:tcW w:w="1358" w:type="dxa"/>
+          </w:tcPr>
+          <w:p>
+            <w:r>
+              <w:t>Yes</w:t>
+            </w:r>
+          </w:p>
+        </w:tc>
+        <w:tc>
+          <w:tcPr>
+            <w:tcW w:w="1314" w:type="dxa"/>
+          </w:tcPr>
+          <w:p/>
+        </w:tc>
+        <w:tc>
+          <w:tcPr>
+            <w:tcW w:w="1398" w:type="dxa"/>
+          </w:tcPr>
+          <w:p/>
+        </w:tc>
+        <w:tc>
+          <w:tcPr>
+            <w:tcW w:w="1239" w:type="dxa"/>
+          </w:tcPr>
+          <w:p>
+            <w:r>
+              <w:t>None</w:t>
+            </w:r>
+          </w:p>
+        </w:tc>
+      </w:tr>
+      <w:tr>
+        <w:tc>
+          <w:tcPr>
+            <w:tcW w:w="2466" w:type="dxa"/>
+          </w:tcPr>
+          <w:p>
+            <w:proofErr w:type="spellStart"/>
+            <w:r>
+              <w:t>NormalizedEmail</w:t>
+            </w:r>
+            <w:proofErr w:type="spellEnd"/>
+          </w:p>
+        </w:tc>
+        <w:tc>
+          <w:tcPr>
+            <w:tcW w:w="1241" w:type="dxa"/>
+          </w:tcPr>
+          <w:p>
+            <w:r>
+              <w:t>String</w:t>
+            </w:r>
+          </w:p>
+        </w:tc>
+        <w:tc>
+          <w:tcPr>
+            <w:tcW w:w="1358" w:type="dxa"/>
+          </w:tcPr>
+          <w:p>
+            <w:r>
+              <w:t>Yes</w:t>
+            </w:r>
+          </w:p>
+        </w:tc>
+        <w:tc>
+          <w:tcPr>
+            <w:tcW w:w="1314" w:type="dxa"/>
+          </w:tcPr>
+          <w:p/>
+        </w:tc>
+        <w:tc>
+          <w:tcPr>
+            <w:tcW w:w="1398" w:type="dxa"/>
+          </w:tcPr>
+          <w:p>
+            <w:r>
+              <w:t xml:space="preserve">Must include a valid email structure, must have </w:t>
+            </w:r>
+            <w:proofErr w:type="gramStart"/>
+            <w:r>
+              <w:t>a”@</w:t>
+            </w:r>
+            <w:proofErr w:type="gramEnd"/>
+            <w:r>
+              <w:t>” symbol, must have a domain name</w:t>
+            </w:r>
+          </w:p>
+        </w:tc>
+        <w:tc>
+          <w:tcPr>
+            <w:tcW w:w="1239" w:type="dxa"/>
+          </w:tcPr>
+          <w:p>
+            <w:r>
+              <w:t>None</w:t>
+            </w:r>
+          </w:p>
+        </w:tc>
+      </w:tr>
+      <w:tr>
+        <w:tc>
+          <w:tcPr>
+            <w:tcW w:w="2466" w:type="dxa"/>
+          </w:tcPr>
+          <w:p>
+            <w:proofErr w:type="spellStart"/>
+            <w:r>
+              <w:t>EmailConfirmed</w:t>
+            </w:r>
+            <w:proofErr w:type="spellEnd"/>
+          </w:p>
+        </w:tc>
+        <w:tc>
+          <w:tcPr>
+            <w:tcW w:w="1241" w:type="dxa"/>
+          </w:tcPr>
+          <w:p>
+            <w:r>
+              <w:t>String</w:t>
+            </w:r>
+          </w:p>
+        </w:tc>
+        <w:tc>
+          <w:tcPr>
+            <w:tcW w:w="1358" w:type="dxa"/>
+          </w:tcPr>
+          <w:p>
+            <w:r>
+              <w:t>Yes</w:t>
+            </w:r>
+          </w:p>
+        </w:tc>
+        <w:tc>
+          <w:tcPr>
+            <w:tcW w:w="1314" w:type="dxa"/>
+          </w:tcPr>
+          <w:p/>
+        </w:tc>
+        <w:tc>
+          <w:tcPr>
+            <w:tcW w:w="1398" w:type="dxa"/>
+          </w:tcPr>
+          <w:p/>
+        </w:tc>
+        <w:tc>
+          <w:tcPr>
+            <w:tcW w:w="1239" w:type="dxa"/>
+          </w:tcPr>
+          <w:p>
+            <w:r>
+              <w:t>None</w:t>
+            </w:r>
+          </w:p>
+        </w:tc>
+      </w:tr>
+      <w:tr>
+        <w:tc>
+          <w:tcPr>
+            <w:tcW w:w="2466" w:type="dxa"/>
+          </w:tcPr>
+          <w:p>
+            <w:proofErr w:type="spellStart"/>
+            <w:r>
+              <w:t>PasswordHash</w:t>
+            </w:r>
+            <w:proofErr w:type="spellEnd"/>
+          </w:p>
+        </w:tc>
+        <w:tc>
+          <w:tcPr>
+            <w:tcW w:w="1241" w:type="dxa"/>
+          </w:tcPr>
+          <w:p>
+            <w:r>
+              <w:t>Bool</w:t>
+            </w:r>
+          </w:p>
+        </w:tc>
+        <w:tc>
+          <w:tcPr>
+            <w:tcW w:w="1358" w:type="dxa"/>
+          </w:tcPr>
+          <w:p>
+            <w:r>
+              <w:t>Yes</w:t>
+            </w:r>
+          </w:p>
+        </w:tc>
+        <w:tc>
+          <w:tcPr>
+            <w:tcW w:w="1314" w:type="dxa"/>
+          </w:tcPr>
+          <w:p/>
+        </w:tc>
+        <w:tc>
+          <w:tcPr>
+            <w:tcW w:w="1398" w:type="dxa"/>
+          </w:tcPr>
+          <w:p>
+            <w:r>
+              <w:t>Users must confirm their email</w:t>
+            </w:r>
+          </w:p>
+        </w:tc>
+        <w:tc>
+          <w:tcPr>
+            <w:tcW w:w="1239" w:type="dxa"/>
+          </w:tcPr>
+          <w:p>
+            <w:r>
+              <w:t>None</w:t>
+            </w:r>
+          </w:p>
+        </w:tc>
+      </w:tr>
+      <w:tr>
+        <w:tc>
+          <w:tcPr>
+            <w:tcW w:w="2466" w:type="dxa"/>
+          </w:tcPr>
+          <w:p>
+            <w:proofErr w:type="spellStart"/>
+            <w:r>
+              <w:t>SecurityStamp</w:t>
+            </w:r>
+            <w:proofErr w:type="spellEnd"/>
+          </w:p>
+        </w:tc>
+        <w:tc>
+          <w:tcPr>
+            <w:tcW w:w="1241" w:type="dxa"/>
+          </w:tcPr>
+          <w:p>
+            <w:r>
+              <w:t>String</w:t>
+            </w:r>
+          </w:p>
+        </w:tc>
+        <w:tc>
+          <w:tcPr>
+            <w:tcW w:w="1358" w:type="dxa"/>
+          </w:tcPr>
+          <w:p>
+            <w:r>
+              <w:t>Yes</w:t>
+            </w:r>
+          </w:p>
+        </w:tc>
+        <w:tc>
+          <w:tcPr>
+            <w:tcW w:w="1314" w:type="dxa"/>
+          </w:tcPr>
+          <w:p/>
+        </w:tc>
+        <w:tc>
+          <w:tcPr>
+            <w:tcW w:w="1398" w:type="dxa"/>
+          </w:tcPr>
+          <w:p/>
+        </w:tc>
+        <w:tc>
+          <w:tcPr>
+            <w:tcW w:w="1239" w:type="dxa"/>
+          </w:tcPr>
+          <w:p>
+            <w:r>
+              <w:t>None</w:t>
+            </w:r>
+          </w:p>
+        </w:tc>
+      </w:tr>
+      <w:tr>
+        <w:tc>
+          <w:tcPr>
+            <w:tcW w:w="2466" w:type="dxa"/>
+          </w:tcPr>
+          <w:p>
+            <w:proofErr w:type="spellStart"/>
+            <w:r>
+              <w:t>ConcurrencyStamp</w:t>
+            </w:r>
+            <w:proofErr w:type="spellEnd"/>
+          </w:p>
+        </w:tc>
+        <w:tc>
+          <w:tcPr>
+            <w:tcW w:w="1241" w:type="dxa"/>
+          </w:tcPr>
+          <w:p>
+            <w:r>
+              <w:t>String</w:t>
+            </w:r>
+          </w:p>
+        </w:tc>
+        <w:tc>
+          <w:tcPr>
+            <w:tcW w:w="1358" w:type="dxa"/>
+          </w:tcPr>
+          <w:p/>
+        </w:tc>
+        <w:tc>
+          <w:tcPr>
+            <w:tcW w:w="1314" w:type="dxa"/>
+          </w:tcPr>
+          <w:p/>
+        </w:tc>
+        <w:tc>
+          <w:tcPr>
+            <w:tcW w:w="1398" w:type="dxa"/>
+          </w:tcPr>
+          <w:p/>
+        </w:tc>
+        <w:tc>
+          <w:tcPr>
+            <w:tcW w:w="1239" w:type="dxa"/>
+          </w:tcPr>
+          <w:p>
+            <w:r>
+              <w:t>None</w:t>
+            </w:r>
+          </w:p>
+        </w:tc>
+      </w:tr>
+      <w:tr>
+        <w:tc>
+          <w:tcPr>
+            <w:tcW w:w="2466" w:type="dxa"/>
+          </w:tcPr>
+          <w:p>
+            <w:proofErr w:type="spellStart"/>
+            <w:r>
+              <w:t>PhoneNumber</w:t>
+            </w:r>
+            <w:proofErr w:type="spellEnd"/>
+          </w:p>
+        </w:tc>
+        <w:tc>
+          <w:tcPr>
+            <w:tcW w:w="1241" w:type="dxa"/>
+          </w:tcPr>
+          <w:p>
+            <w:r>
+              <w:t>String</w:t>
+            </w:r>
+          </w:p>
+        </w:tc>
+        <w:tc>
+          <w:tcPr>
+            <w:tcW w:w="1358" w:type="dxa"/>
+          </w:tcPr>
+          <w:p/>
+        </w:tc>
+        <w:tc>
+          <w:tcPr>
+            <w:tcW w:w="1314" w:type="dxa"/>
+          </w:tcPr>
+          <w:p/>
+        </w:tc>
+        <w:tc>
+          <w:tcPr>
+            <w:tcW w:w="1398" w:type="dxa"/>
+          </w:tcPr>
+          <w:p/>
+        </w:tc>
+        <w:tc>
+          <w:tcPr>
+            <w:tcW w:w="1239" w:type="dxa"/>
+          </w:tcPr>
+          <w:p>
+            <w:r>
+              <w:t>None</w:t>
+            </w:r>
+          </w:p>
+        </w:tc>
+      </w:tr>
+      <w:tr>
+        <w:tc>
+          <w:tcPr>
+            <w:tcW w:w="2466" w:type="dxa"/>
+          </w:tcPr>
+          <w:p>
+            <w:proofErr w:type="spellStart"/>
+            <w:r>
+              <w:t>PhoneNumberConfirmed</w:t>
+            </w:r>
+            <w:proofErr w:type="spellEnd"/>
+          </w:p>
+          <w:p>
+            <w:proofErr w:type="spellStart"/>
+            <w:r>
+              <w:t>twoFactorEnabled</w:t>
+            </w:r>
+            <w:proofErr w:type="spellEnd"/>
+          </w:p>
+        </w:tc>
+        <w:tc>
+          <w:tcPr>
+            <w:tcW w:w="1241" w:type="dxa"/>
+          </w:tcPr>
+          <w:p>
+            <w:r>
+              <w:t>String</w:t>
+            </w:r>
+          </w:p>
+        </w:tc>
+        <w:tc>
+          <w:tcPr>
+            <w:tcW w:w="1358" w:type="dxa"/>
+          </w:tcPr>
+          <w:p/>
+        </w:tc>
+        <w:tc>
+          <w:tcPr>
+            <w:tcW w:w="1314" w:type="dxa"/>
+          </w:tcPr>
+          <w:p/>
+        </w:tc>
+        <w:tc>
+          <w:tcPr>
+            <w:tcW w:w="1398" w:type="dxa"/>
+          </w:tcPr>
+          <w:p/>
+        </w:tc>
+        <w:tc>
+          <w:tcPr>
+            <w:tcW w:w="1239" w:type="dxa"/>
+          </w:tcPr>
+          <w:p>
+            <w:r>
+              <w:t>None</w:t>
+            </w:r>
+          </w:p>
+        </w:tc>
+      </w:tr>
+      <w:tr>
+        <w:tc>
+          <w:tcPr>
+            <w:tcW w:w="2466" w:type="dxa"/>
+          </w:tcPr>
+          <w:p>
+            <w:proofErr w:type="spellStart"/>
+            <w:r>
+              <w:t>LockoutEnd</w:t>
+            </w:r>
+            <w:proofErr w:type="spellEnd"/>
+          </w:p>
+        </w:tc>
+        <w:tc>
+          <w:tcPr>
+            <w:tcW w:w="1241" w:type="dxa"/>
+          </w:tcPr>
+          <w:p>
+            <w:r>
+              <w:t>Bool</w:t>
+            </w:r>
+          </w:p>
+        </w:tc>
+        <w:tc>
+          <w:tcPr>
+            <w:tcW w:w="1358" w:type="dxa"/>
+          </w:tcPr>
+          <w:p/>
+        </w:tc>
+        <w:tc>
+          <w:tcPr>
+            <w:tcW w:w="1314" w:type="dxa"/>
+          </w:tcPr>
+          <w:p/>
+        </w:tc>
+        <w:tc>
+          <w:tcPr>
+            <w:tcW w:w="1398" w:type="dxa"/>
+          </w:tcPr>
+          <w:p/>
+        </w:tc>
+        <w:tc>
+          <w:tcPr>
+            <w:tcW w:w="1239" w:type="dxa"/>
+          </w:tcPr>
+          <w:p>
+            <w:r>
+              <w:t>None</w:t>
+            </w:r>
+          </w:p>
+        </w:tc>
+      </w:tr>
+      <w:tr>
+        <w:tc>
+          <w:tcPr>
+            <w:tcW w:w="2466" w:type="dxa"/>
+          </w:tcPr>
+          <w:p>
+            <w:proofErr w:type="spellStart"/>
+            <w:r>
+              <w:t>LockoutEnabled</w:t>
+            </w:r>
+            <w:proofErr w:type="spellEnd"/>
+          </w:p>
+        </w:tc>
+        <w:tc>
+          <w:tcPr>
+            <w:tcW w:w="1241" w:type="dxa"/>
+          </w:tcPr>
+          <w:p>
+            <w:proofErr w:type="spellStart"/>
+            <w:r>
+              <w:t>DateTime</w:t>
+            </w:r>
+            <w:proofErr w:type="spellEnd"/>
+          </w:p>
+        </w:tc>
+        <w:tc>
+          <w:tcPr>
+            <w:tcW w:w="1358" w:type="dxa"/>
+          </w:tcPr>
+          <w:p/>
+        </w:tc>
+        <w:tc>
+          <w:tcPr>
+            <w:tcW w:w="1314" w:type="dxa"/>
+          </w:tcPr>
+          <w:p/>
+        </w:tc>
+        <w:tc>
+          <w:tcPr>
+            <w:tcW w:w="1398" w:type="dxa"/>
+          </w:tcPr>
+          <w:p/>
+        </w:tc>
+        <w:tc>
+          <w:tcPr>
+            <w:tcW w:w="1239" w:type="dxa"/>
+          </w:tcPr>
+          <w:p>
+            <w:r>
+              <w:t>None</w:t>
+            </w:r>
+          </w:p>
+        </w:tc>
+      </w:tr>
+      <w:tr>
+        <w:tc>
+          <w:tcPr>
+            <w:tcW w:w="2466" w:type="dxa"/>
+          </w:tcPr>
+          <w:p>
+            <w:proofErr w:type="spellStart"/>
+            <w:r>
+              <w:lastRenderedPageBreak/>
+              <w:t>AccessFailedCount</w:t>
+            </w:r>
+            <w:proofErr w:type="spellEnd"/>
+          </w:p>
+        </w:tc>
+        <w:tc>
+          <w:tcPr>
+            <w:tcW w:w="1241" w:type="dxa"/>
+          </w:tcPr>
+          <w:p>
+            <w:r>
+              <w:t>Int</w:t>
+            </w:r>
+          </w:p>
+        </w:tc>
+        <w:tc>
+          <w:tcPr>
+            <w:tcW w:w="1358" w:type="dxa"/>
+          </w:tcPr>
+          <w:p/>
+        </w:tc>
+        <w:tc>
+          <w:tcPr>
+            <w:tcW w:w="1314" w:type="dxa"/>
+          </w:tcPr>
+          <w:p/>
+        </w:tc>
+        <w:tc>
+          <w:tcPr>
+            <w:tcW w:w="1398" w:type="dxa"/>
+          </w:tcPr>
+          <w:p/>
+        </w:tc>
+        <w:tc>
+          <w:tcPr>
+            <w:tcW w:w="1239" w:type="dxa"/>
+          </w:tcPr>
+          <w:p>
+            <w:r>
+              <w:t>None</w:t>
+            </w:r>
+          </w:p>
+        </w:tc>
+      </w:tr>
+    </w:tbl>
+    <w:p>
+      <w:pPr>
+        <w:pStyle w:val="Heading2"/>
+      </w:pPr>
+      <w:proofErr w:type="spellStart"/>
+      <w:r>
+        <w:t>AspUserRoles</w:t>
+      </w:r>
+      <w:proofErr w:type="spellEnd"/>
+    </w:p>
+    <w:tbl>
+      <w:tblPr>
+        <w:tblStyle w:val="TableGrid"/>
+        <w:tblW w:w="0" w:type="auto"/>
+        <w:tblLook w:val="04A0" w:firstRow="1" w:lastRow="0" w:firstColumn="1" w:lastColumn="0" w:noHBand="0" w:noVBand="1"/>
+      </w:tblPr>
+      <w:tblGrid>
+        <w:gridCol w:w="1502"/>
+        <w:gridCol w:w="1502"/>
+        <w:gridCol w:w="1503"/>
+        <w:gridCol w:w="1503"/>
+        <w:gridCol w:w="1503"/>
+        <w:gridCol w:w="1503"/>
+      </w:tblGrid>
+      <w:tr>
+        <w:tc>
+          <w:tcPr>
+            <w:tcW w:w="1502" w:type="dxa"/>
+          </w:tcPr>
+          <w:p>
+            <w:r>
+              <w:rPr>
+                <w:b/>
+                <w:bCs/>
+                <w:i/>
+                <w:iCs/>
+              </w:rPr>
+              <w:t>Column</w:t>
+            </w:r>
+          </w:p>
+        </w:tc>
+        <w:tc>
+          <w:tcPr>
+            <w:tcW w:w="1502" w:type="dxa"/>
+          </w:tcPr>
+          <w:p>
+            <w:r>
+              <w:rPr>
+                <w:b/>
+                <w:bCs/>
+                <w:i/>
+                <w:iCs/>
+              </w:rPr>
+              <w:t>Data Type</w:t>
+            </w:r>
+          </w:p>
+        </w:tc>
+        <w:tc>
+          <w:tcPr>
+            <w:tcW w:w="1503" w:type="dxa"/>
+          </w:tcPr>
+          <w:p>
+            <w:r>
+              <w:rPr>
+                <w:b/>
+                <w:bCs/>
+                <w:i/>
+                <w:iCs/>
+              </w:rPr>
+              <w:t>Required</w:t>
+            </w:r>
+          </w:p>
+        </w:tc>
+        <w:tc>
+          <w:tcPr>
+            <w:tcW w:w="1503" w:type="dxa"/>
+          </w:tcPr>
+          <w:p>
+            <w:r>
+              <w:rPr>
+                <w:b/>
+                <w:bCs/>
+                <w:i/>
+                <w:iCs/>
+              </w:rPr>
+              <w:t>Default</w:t>
+            </w:r>
+          </w:p>
+        </w:tc>
+        <w:tc>
+          <w:tcPr>
+            <w:tcW w:w="1503" w:type="dxa"/>
+          </w:tcPr>
+          <w:p>
+            <w:r>
+              <w:rPr>
+                <w:b/>
+                <w:bCs/>
+                <w:i/>
+                <w:iCs/>
+              </w:rPr>
+              <w:t>Validation</w:t>
+            </w:r>
+          </w:p>
+        </w:tc>
+        <w:tc>
+          <w:tcPr>
+            <w:tcW w:w="1503" w:type="dxa"/>
+          </w:tcPr>
+          <w:p>
+            <w:r>
+              <w:rPr>
+                <w:b/>
+                <w:bCs/>
+                <w:i/>
+                <w:iCs/>
+              </w:rPr>
+              <w:t>Key Type</w:t>
+            </w:r>
+          </w:p>
+        </w:tc>
+      </w:tr>
+      <w:tr>
+        <w:tc>
+          <w:tcPr>
+            <w:tcW w:w="1502" w:type="dxa"/>
+          </w:tcPr>
+          <w:p>
+            <w:r>
+              <w:t>Id</w:t>
+            </w:r>
+          </w:p>
+        </w:tc>
+        <w:tc>
+          <w:tcPr>
+            <w:tcW w:w="1502" w:type="dxa"/>
+          </w:tcPr>
+          <w:p>
+            <w:r>
+              <w:t>Int</w:t>
+            </w:r>
+          </w:p>
+        </w:tc>
+        <w:tc>
+          <w:tcPr>
+            <w:tcW w:w="1503" w:type="dxa"/>
+          </w:tcPr>
+          <w:p>
+            <w:r>
+              <w:t>Yes</w:t>
+            </w:r>
+          </w:p>
+        </w:tc>
+        <w:tc>
+          <w:tcPr>
+            <w:tcW w:w="1503" w:type="dxa"/>
+          </w:tcPr>
+          <w:p/>
+        </w:tc>
+        <w:tc>
+          <w:tcPr>
+            <w:tcW w:w="1503" w:type="dxa"/>
+          </w:tcPr>
+          <w:p/>
+        </w:tc>
+        <w:tc>
+          <w:tcPr>
+            <w:tcW w:w="1503" w:type="dxa"/>
+          </w:tcPr>
+          <w:p>
+            <w:r>
+              <w:t>Primary</w:t>
+            </w:r>
+          </w:p>
+        </w:tc>
+      </w:tr>
+      <w:tr>
+        <w:tc>
+          <w:tcPr>
+            <w:tcW w:w="1502" w:type="dxa"/>
+          </w:tcPr>
+          <w:p>
+            <w:proofErr w:type="spellStart"/>
+            <w:r>
+              <w:t>UserId</w:t>
+            </w:r>
+            <w:proofErr w:type="spellEnd"/>
+          </w:p>
+        </w:tc>
+        <w:tc>
+          <w:tcPr>
+            <w:tcW w:w="1502" w:type="dxa"/>
+          </w:tcPr>
+          <w:p>
+            <w:r>
+              <w:t>String</w:t>
+            </w:r>
+          </w:p>
+        </w:tc>
+        <w:tc>
+          <w:tcPr>
+            <w:tcW w:w="1503" w:type="dxa"/>
+          </w:tcPr>
+          <w:p>
+            <w:r>
+              <w:t>Yes</w:t>
+            </w:r>
+          </w:p>
+        </w:tc>
+        <w:tc>
+          <w:tcPr>
+            <w:tcW w:w="1503" w:type="dxa"/>
+          </w:tcPr>
+          <w:p>
+            <w:r>
+              <w:t>Users</w:t>
+            </w:r>
+          </w:p>
+          <w:p>
+            <w:r>
+              <w:t>Id</w:t>
+            </w:r>
+          </w:p>
+        </w:tc>
+        <w:tc>
+          <w:tcPr>
+            <w:tcW w:w="1503" w:type="dxa"/>
+          </w:tcPr>
+          <w:p/>
+        </w:tc>
+        <w:tc>
+          <w:tcPr>
+            <w:tcW w:w="1503" w:type="dxa"/>
+          </w:tcPr>
+          <w:p>
+            <w:r>
+              <w:t>Foreign</w:t>
+            </w:r>
+          </w:p>
+        </w:tc>
+      </w:tr>
+      <w:tr>
+        <w:tc>
+          <w:tcPr>
+            <w:tcW w:w="1502" w:type="dxa"/>
+          </w:tcPr>
+          <w:p>
+            <w:proofErr w:type="spellStart"/>
+            <w:r>
+              <w:t>RolesId</w:t>
+            </w:r>
+            <w:proofErr w:type="spellEnd"/>
+          </w:p>
+        </w:tc>
+        <w:tc>
+          <w:tcPr>
+            <w:tcW w:w="1502" w:type="dxa"/>
+          </w:tcPr>
+          <w:p>
+            <w:r>
+              <w:t>String</w:t>
+            </w:r>
+          </w:p>
+        </w:tc>
+        <w:tc>
+          <w:tcPr>
+            <w:tcW w:w="1503" w:type="dxa"/>
+          </w:tcPr>
+          <w:p>
+            <w:r>
+              <w:t>Yes</w:t>
+            </w:r>
+          </w:p>
+        </w:tc>
+        <w:tc>
+          <w:tcPr>
+            <w:tcW w:w="1503" w:type="dxa"/>
+          </w:tcPr>
+          <w:p/>
+        </w:tc>
+        <w:tc>
+          <w:tcPr>
+            <w:tcW w:w="1503" w:type="dxa"/>
+          </w:tcPr>
+          <w:p/>
+        </w:tc>
+        <w:tc>
+          <w:tcPr>
+            <w:tcW w:w="1503" w:type="dxa"/>
+          </w:tcPr>
+          <w:p>
+            <w:r>
+              <w:t>None</w:t>
+            </w:r>
+          </w:p>
+        </w:tc>
+      </w:tr>
+    </w:tbl>
+    <w:p/>
+    <w:p>
+      <w:pPr>
+        <w:pStyle w:val="Heading2"/>
+      </w:pPr>
+      <w:r>
+        <w:t>Bookings</w:t>
+      </w:r>
+    </w:p>
+    <w:tbl>
+      <w:tblPr>
+        <w:tblStyle w:val="TableGrid"/>
+        <w:tblW w:w="0" w:type="auto"/>
+        <w:tblLook w:val="04A0" w:firstRow="1" w:lastRow="0" w:firstColumn="1" w:lastColumn="0" w:noHBand="0" w:noVBand="1"/>
+      </w:tblPr>
+      <w:tblGrid>
+        <w:gridCol w:w="1846"/>
+        <w:gridCol w:w="1408"/>
+        <w:gridCol w:w="1451"/>
+        <w:gridCol w:w="1436"/>
+        <w:gridCol w:w="1466"/>
+        <w:gridCol w:w="1409"/>
+      </w:tblGrid>
+      <w:tr>
+        <w:tc>
+          <w:tcPr>
+            <w:tcW w:w="1846" w:type="dxa"/>
+          </w:tcPr>
+          <w:p>
+            <w:r>
+              <w:rPr>
+                <w:b/>
+                <w:bCs/>
+                <w:i/>
+                <w:iCs/>
+              </w:rPr>
+              <w:t>Column</w:t>
+            </w:r>
+          </w:p>
+        </w:tc>
+        <w:tc>
+          <w:tcPr>
+            <w:tcW w:w="1408" w:type="dxa"/>
+          </w:tcPr>
+          <w:p>
+            <w:r>
+              <w:rPr>
+                <w:b/>
+                <w:bCs/>
+                <w:i/>
+                <w:iCs/>
+              </w:rPr>
+              <w:t>Data Type</w:t>
+            </w:r>
+          </w:p>
+        </w:tc>
+        <w:tc>
+          <w:tcPr>
+            <w:tcW w:w="1451" w:type="dxa"/>
+          </w:tcPr>
+          <w:p>
+            <w:r>
+              <w:rPr>
+                <w:b/>
+                <w:bCs/>
+                <w:i/>
+                <w:iCs/>
+              </w:rPr>
+              <w:t>Required</w:t>
+            </w:r>
+          </w:p>
+        </w:tc>
+        <w:tc>
+          <w:tcPr>
+            <w:tcW w:w="1436" w:type="dxa"/>
+          </w:tcPr>
+          <w:p>
+            <w:r>
+              <w:rPr>
+                <w:b/>
+                <w:bCs/>
+                <w:i/>
+                <w:iCs/>
+              </w:rPr>
+              <w:t>Default</w:t>
+            </w:r>
+          </w:p>
+        </w:tc>
+        <w:tc>
+          <w:tcPr>
+            <w:tcW w:w="1466" w:type="dxa"/>
+          </w:tcPr>
+          <w:p>
+            <w:r>
+              <w:rPr>
+                <w:b/>
+                <w:bCs/>
+                <w:i/>
+                <w:iCs/>
+              </w:rPr>
+              <w:t>Validation</w:t>
+            </w:r>
+          </w:p>
+        </w:tc>
+        <w:tc>
+          <w:tcPr>
+            <w:tcW w:w="1409" w:type="dxa"/>
+          </w:tcPr>
+          <w:p>
+            <w:r>
+              <w:rPr>
+                <w:b/>
+                <w:bCs/>
+                <w:i/>
+                <w:iCs/>
+              </w:rPr>
+              <w:t>Key Type</w:t>
+            </w:r>
+          </w:p>
+        </w:tc>
+      </w:tr>
+      <w:tr>
+        <w:tc>
+          <w:tcPr>
+            <w:tcW w:w="1846" w:type="dxa"/>
+          </w:tcPr>
+          <w:p>
+            <w:proofErr w:type="spellStart"/>
+            <w:r>
+              <w:t>BookingId</w:t>
+            </w:r>
+            <w:proofErr w:type="spellEnd"/>
+          </w:p>
+        </w:tc>
+        <w:tc>
+          <w:tcPr>
+            <w:tcW w:w="1408" w:type="dxa"/>
+          </w:tcPr>
+          <w:p>
+            <w:r>
+              <w:t>Int</w:t>
+            </w:r>
+          </w:p>
+        </w:tc>
+        <w:tc>
+          <w:tcPr>
+            <w:tcW w:w="1451" w:type="dxa"/>
+          </w:tcPr>
+          <w:p>
+            <w:r>
+              <w:t>Yes</w:t>
+            </w:r>
+          </w:p>
+        </w:tc>
+        <w:tc>
+          <w:tcPr>
+            <w:tcW w:w="1436" w:type="dxa"/>
+          </w:tcPr>
+          <w:p>
+            <w:proofErr w:type="spellStart"/>
+            <w:r>
+              <w:t>BookingId</w:t>
+            </w:r>
+            <w:proofErr w:type="spellEnd"/>
+          </w:p>
+        </w:tc>
+        <w:tc>
+          <w:tcPr>
+            <w:tcW w:w="1466" w:type="dxa"/>
+          </w:tcPr>
+          <w:p>
+            <w:r>
+              <w:t>Must be a numerical value</w:t>
+            </w:r>
+          </w:p>
+        </w:tc>
+        <w:tc>
+          <w:tcPr>
+            <w:tcW w:w="1409" w:type="dxa"/>
+          </w:tcPr>
+          <w:p>
+            <w:r>
+              <w:t>Primary</w:t>
+            </w:r>
+          </w:p>
+        </w:tc>
+      </w:tr>
+      <w:tr>
+        <w:tc>
+          <w:tcPr>
+            <w:tcW w:w="1846" w:type="dxa"/>
+          </w:tcPr>
+          <w:p>
+            <w:proofErr w:type="spellStart"/>
+            <w:r>
+              <w:t>UserId</w:t>
+            </w:r>
+            <w:proofErr w:type="spellEnd"/>
+          </w:p>
+        </w:tc>
+        <w:tc>
+          <w:tcPr>
+            <w:tcW w:w="1408" w:type="dxa"/>
+          </w:tcPr>
+          <w:p>
+            <w:r>
+              <w:t>String</w:t>
+            </w:r>
+          </w:p>
+        </w:tc>
+        <w:tc>
+          <w:tcPr>
+            <w:tcW w:w="1451" w:type="dxa"/>
+          </w:tcPr>
+          <w:p>
+            <w:r>
+              <w:t>Yes</w:t>
+            </w:r>
+          </w:p>
+        </w:tc>
+        <w:tc>
+          <w:tcPr>
+            <w:tcW w:w="1436" w:type="dxa"/>
+          </w:tcPr>
+          <w:p/>
+        </w:tc>
+        <w:tc>
+          <w:tcPr>
+            <w:tcW w:w="1466" w:type="dxa"/>
+          </w:tcPr>
+          <w:p/>
+        </w:tc>
+        <w:tc>
+          <w:tcPr>
+            <w:tcW w:w="1409" w:type="dxa"/>
+          </w:tcPr>
+          <w:p>
+            <w:r>
+              <w:t>Foreign</w:t>
+            </w:r>
+          </w:p>
+        </w:tc>
+      </w:tr>
+      <w:tr>
+        <w:tc>
+          <w:tcPr>
+            <w:tcW w:w="1846" w:type="dxa"/>
+          </w:tcPr>
+          <w:p>
+            <w:proofErr w:type="spellStart"/>
+            <w:r>
+              <w:t>RoomId</w:t>
+            </w:r>
+            <w:proofErr w:type="spellEnd"/>
+          </w:p>
+        </w:tc>
+        <w:tc>
+          <w:tcPr>
+            <w:tcW w:w="1408" w:type="dxa"/>
+          </w:tcPr>
+          <w:p>
+            <w:r>
+              <w:t>Int</w:t>
+            </w:r>
+          </w:p>
+        </w:tc>
+        <w:tc>
+          <w:tcPr>
+            <w:tcW w:w="1451" w:type="dxa"/>
+          </w:tcPr>
+          <w:p>
+            <w:r>
+              <w:t>Yes</w:t>
+            </w:r>
+          </w:p>
+        </w:tc>
+        <w:tc>
+          <w:tcPr>
+            <w:tcW w:w="1436" w:type="dxa"/>
+          </w:tcPr>
+          <w:p/>
+        </w:tc>
+        <w:tc>
+          <w:tcPr>
+            <w:tcW w:w="1466" w:type="dxa"/>
+          </w:tcPr>
+          <w:p/>
+        </w:tc>
+        <w:tc>
+          <w:tcPr>
+            <w:tcW w:w="1409" w:type="dxa"/>
+          </w:tcPr>
+          <w:p>
+            <w:r>
+              <w:t>Foreign</w:t>
+            </w:r>
+          </w:p>
+        </w:tc>
+      </w:tr>
+      <w:tr>
+        <w:tc>
+          <w:tcPr>
+            <w:tcW w:w="1846" w:type="dxa"/>
+          </w:tcPr>
+          <w:p>
+            <w:proofErr w:type="spellStart"/>
+            <w:r>
+              <w:t>CheckInDates</w:t>
+            </w:r>
+            <w:proofErr w:type="spellEnd"/>
+          </w:p>
+        </w:tc>
+        <w:tc>
+          <w:tcPr>
+            <w:tcW w:w="1408" w:type="dxa"/>
+          </w:tcPr>
+          <w:p>
+            <w:proofErr w:type="spellStart"/>
+            <w:r>
+              <w:t>DateTime</w:t>
+            </w:r>
+            <w:proofErr w:type="spellEnd"/>
+          </w:p>
+        </w:tc>
+        <w:tc>
+          <w:tcPr>
+            <w:tcW w:w="1451" w:type="dxa"/>
+          </w:tcPr>
+          <w:p>
+            <w:r>
+              <w:t>Yes</w:t>
+            </w:r>
+          </w:p>
+        </w:tc>
+        <w:tc>
+          <w:tcPr>
+            <w:tcW w:w="1436" w:type="dxa"/>
+          </w:tcPr>
+          <w:p/>
+        </w:tc>
+        <w:tc>
+          <w:tcPr>
+            <w:tcW w:w="1466" w:type="dxa"/>
+          </w:tcPr>
+          <w:p>
+            <w:r>
+              <w:t>Must be a valid date and time</w:t>
+            </w:r>
+          </w:p>
+        </w:tc>
+        <w:tc>
+          <w:tcPr>
+            <w:tcW w:w="1409" w:type="dxa"/>
+          </w:tcPr>
+          <w:p/>
+        </w:tc>
+      </w:tr>
+      <w:tr>
+        <w:tc>
+          <w:tcPr>
+            <w:tcW w:w="1846" w:type="dxa"/>
+          </w:tcPr>
+          <w:p>
+            <w:proofErr w:type="spellStart"/>
+            <w:r>
+              <w:t>NumberOfGuests</w:t>
+            </w:r>
+            <w:proofErr w:type="spellEnd"/>
+          </w:p>
+        </w:tc>
+        <w:tc>
+          <w:tcPr>
+            <w:tcW w:w="1408" w:type="dxa"/>
+          </w:tcPr>
+          <w:p>
+            <w:r>
+              <w:t>Int</w:t>
+            </w:r>
+          </w:p>
+        </w:tc>
+        <w:tc>
+          <w:tcPr>
+            <w:tcW w:w="1451" w:type="dxa"/>
+          </w:tcPr>
+          <w:p>
+            <w:r>
+              <w:t>Yes</w:t>
+            </w:r>
+          </w:p>
+        </w:tc>
+        <w:tc>
+          <w:tcPr>
+            <w:tcW w:w="1436" w:type="dxa"/>
+          </w:tcPr>
+          <w:p/>
+        </w:tc>
+        <w:tc>
+          <w:tcPr>
+            <w:tcW w:w="1466" w:type="dxa"/>
+          </w:tcPr>
+          <w:p>
+            <w:r>
+              <w:t>Must be a numerical value</w:t>
+            </w:r>
+            <w:r>
+              <w:t>, CAN NOT BE LESS THAN 0</w:t>
+            </w:r>
+          </w:p>
+        </w:tc>
+        <w:tc>
+          <w:tcPr>
+            <w:tcW w:w="1409" w:type="dxa"/>
+          </w:tcPr>
+          <w:p/>
+        </w:tc>
+      </w:tr>
+      <w:tr>
+        <w:tc>
+          <w:tcPr>
+            <w:tcW w:w="1846" w:type="dxa"/>
+          </w:tcPr>
+          <w:p>
+            <w:r>
+              <w:t>Status</w:t>
+            </w:r>
+          </w:p>
+        </w:tc>
+        <w:tc>
+          <w:tcPr>
+            <w:tcW w:w="1408" w:type="dxa"/>
+          </w:tcPr>
+          <w:p>
+            <w:r>
+              <w:t>String</w:t>
+            </w:r>
+          </w:p>
+        </w:tc>
+        <w:tc>
+          <w:tcPr>
+            <w:tcW w:w="1451" w:type="dxa"/>
+          </w:tcPr>
+          <w:p>
+            <w:r>
+              <w:t>Yes</w:t>
+            </w:r>
+          </w:p>
+        </w:tc>
+        <w:tc>
+          <w:tcPr>
+            <w:tcW w:w="1436" w:type="dxa"/>
+          </w:tcPr>
+          <w:p/>
+        </w:tc>
+        <w:tc>
+          <w:tcPr>
+            <w:tcW w:w="1466" w:type="dxa"/>
+          </w:tcPr>
+          <w:p/>
+        </w:tc>
+        <w:tc>
+          <w:tcPr>
+            <w:tcW w:w="1409" w:type="dxa"/>
+          </w:tcPr>
+          <w:p/>
+        </w:tc>
+      </w:tr>
+      <w:tr>
+        <w:tc>
+          <w:tcPr>
+            <w:tcW w:w="1846" w:type="dxa"/>
+          </w:tcPr>
+          <w:p>
+            <w:proofErr w:type="spellStart"/>
+            <w:r>
+              <w:t>BookingCreatedAt</w:t>
+            </w:r>
+            <w:proofErr w:type="spellEnd"/>
+          </w:p>
+        </w:tc>
+        <w:tc>
+          <w:tcPr>
+            <w:tcW w:w="1408" w:type="dxa"/>
+          </w:tcPr>
+          <w:p>
+            <w:proofErr w:type="spellStart"/>
+            <w:r>
+              <w:t>DateTime</w:t>
+            </w:r>
+            <w:proofErr w:type="spellEnd"/>
+          </w:p>
+        </w:tc>
+        <w:tc>
+          <w:tcPr>
+            <w:tcW w:w="1451" w:type="dxa"/>
+          </w:tcPr>
+          <w:p>
+            <w:r>
+              <w:t>Yes</w:t>
+            </w:r>
+          </w:p>
+        </w:tc>
+        <w:tc>
+          <w:tcPr>
+            <w:tcW w:w="1436" w:type="dxa"/>
+          </w:tcPr>
+          <w:p/>
+        </w:tc>
+        <w:tc>
+          <w:tcPr>
+            <w:tcW w:w="1466" w:type="dxa"/>
+          </w:tcPr>
+          <w:p>
+            <w:r>
+              <w:t>Must be a valid date and time</w:t>
+            </w:r>
+          </w:p>
+        </w:tc>
+        <w:tc>
+          <w:tcPr>
+            <w:tcW w:w="1409" w:type="dxa"/>
+          </w:tcPr>
+          <w:p/>
+        </w:tc>
+      </w:tr>
+      <w:tr>
+        <w:tc>
+          <w:tcPr>
+            <w:tcW w:w="1846" w:type="dxa"/>
+          </w:tcPr>
+          <w:p>
+            <w:proofErr w:type="spellStart"/>
+            <w:r>
+              <w:t>SpecialRequests</w:t>
+            </w:r>
+            <w:proofErr w:type="spellEnd"/>
+          </w:p>
+        </w:tc>
+        <w:tc>
+          <w:tcPr>
+            <w:tcW w:w="1408" w:type="dxa"/>
+          </w:tcPr>
+          <w:p>
+            <w:r>
+              <w:t>String</w:t>
+            </w:r>
+          </w:p>
+        </w:tc>
+        <w:tc>
+          <w:tcPr>
+            <w:tcW w:w="1451" w:type="dxa"/>
+          </w:tcPr>
+          <w:p>
+            <w:r>
+              <w:t>No</w:t>
+            </w:r>
+          </w:p>
+        </w:tc>
+        <w:tc>
+          <w:tcPr>
+            <w:tcW w:w="1436" w:type="dxa"/>
+          </w:tcPr>
+          <w:p/>
+        </w:tc>
+        <w:tc>
+          <w:tcPr>
+            <w:tcW w:w="1466" w:type="dxa"/>
+          </w:tcPr>
+          <w:p>
+            <w:r>
+              <w:t>Can not be more than 500 characters</w:t>
+            </w:r>
+          </w:p>
+        </w:tc>
+        <w:tc>
+          <w:tcPr>
+            <w:tcW w:w="1409" w:type="dxa"/>
+          </w:tcPr>
+          <w:p/>
+        </w:tc>
+      </w:tr>
+      <w:tr>
+        <w:tc>
+          <w:tcPr>
+            <w:tcW w:w="1846" w:type="dxa"/>
+          </w:tcPr>
+          <w:p>
+            <w:r>
+              <w:t>Payment</w:t>
+            </w:r>
+          </w:p>
+        </w:tc>
+        <w:tc>
+          <w:tcPr>
+            <w:tcW w:w="1408" w:type="dxa"/>
+          </w:tcPr>
+          <w:p>
+            <w:r>
+              <w:t>Boolean</w:t>
+            </w:r>
+          </w:p>
+        </w:tc>
+        <w:tc>
+          <w:tcPr>
+            <w:tcW w:w="1451" w:type="dxa"/>
+          </w:tcPr>
+          <w:p>
+            <w:r>
+              <w:t>Yes</w:t>
+            </w:r>
+          </w:p>
+        </w:tc>
+        <w:tc>
+          <w:tcPr>
+            <w:tcW w:w="1436" w:type="dxa"/>
+          </w:tcPr>
+          <w:p/>
+        </w:tc>
+        <w:tc>
+          <w:tcPr>
+            <w:tcW w:w="1466" w:type="dxa"/>
+          </w:tcPr>
+          <w:p/>
+        </w:tc>
+        <w:tc>
+          <w:tcPr>
+            <w:tcW w:w="1409" w:type="dxa"/>
+          </w:tcPr>
+          <w:p/>
+        </w:tc>
+      </w:tr>
+    </w:tbl>
+    <w:p/>
+    <w:p>
+      <w:pPr>
+        <w:pStyle w:val="Heading2"/>
+      </w:pPr>
+      <w:r>
+        <w:t>Rooms</w:t>
+      </w:r>
+    </w:p>
+    <w:tbl>
+      <w:tblPr>
+        <w:tblStyle w:val="TableGrid"/>
+        <w:tblW w:w="0" w:type="auto"/>
+        <w:tblLook w:val="04A0" w:firstRow="1" w:lastRow="0" w:firstColumn="1" w:lastColumn="0" w:noHBand="0" w:noVBand="1"/>
+      </w:tblPr>
+      <w:tblGrid>
+        <w:gridCol w:w="1502"/>
+        <w:gridCol w:w="1502"/>
+        <w:gridCol w:w="1503"/>
+        <w:gridCol w:w="1503"/>
+        <w:gridCol w:w="1503"/>
+        <w:gridCol w:w="1503"/>
+      </w:tblGrid>
+      <w:tr>
+        <w:tc>
+          <w:tcPr>
+            <w:tcW w:w="1502" w:type="dxa"/>
+          </w:tcPr>
+          <w:p>
+            <w:r>
+              <w:rPr>
+                <w:b/>
+                <w:bCs/>
+                <w:i/>
+                <w:iCs/>
+              </w:rPr>
+              <w:t>Column</w:t>
+            </w:r>
+          </w:p>
+        </w:tc>
+        <w:tc>
+          <w:tcPr>
+            <w:tcW w:w="1502" w:type="dxa"/>
+          </w:tcPr>
+          <w:p>
+            <w:r>
+              <w:rPr>
+                <w:b/>
+                <w:bCs/>
+                <w:i/>
+                <w:iCs/>
+              </w:rPr>
+              <w:t>Data Type</w:t>
+            </w:r>
+          </w:p>
+        </w:tc>
+        <w:tc>
+          <w:tcPr>
+            <w:tcW w:w="1503" w:type="dxa"/>
+          </w:tcPr>
+          <w:p>
+            <w:r>
+              <w:rPr>
+                <w:b/>
+                <w:bCs/>
+                <w:i/>
+                <w:iCs/>
+              </w:rPr>
+              <w:t>Required</w:t>
+            </w:r>
+          </w:p>
+        </w:tc>
+        <w:tc>
+          <w:tcPr>
+            <w:tcW w:w="1503" w:type="dxa"/>
+          </w:tcPr>
+          <w:p>
+            <w:r>
+              <w:rPr>
+                <w:b/>
+                <w:bCs/>
+                <w:i/>
+                <w:iCs/>
+              </w:rPr>
+              <w:t>Default</w:t>
+            </w:r>
+          </w:p>
+        </w:tc>
+        <w:tc>
+          <w:tcPr>
+            <w:tcW w:w="1503" w:type="dxa"/>
+          </w:tcPr>
+          <w:p>
+            <w:r>
+              <w:rPr>
+                <w:b/>
+                <w:bCs/>
+                <w:i/>
+                <w:iCs/>
+              </w:rPr>
+              <w:t>Validation</w:t>
+            </w:r>
+          </w:p>
+        </w:tc>
+        <w:tc>
+          <w:tcPr>
+            <w:tcW w:w="1503" w:type="dxa"/>
+          </w:tcPr>
+          <w:p>
+            <w:r>
+              <w:rPr>
+                <w:b/>
+                <w:bCs/>
+                <w:i/>
+                <w:iCs/>
+              </w:rPr>
+              <w:t>Key Type</w:t>
+            </w:r>
+          </w:p>
+        </w:tc>
+      </w:tr>
+      <w:tr>
+        <w:tc>
+          <w:tcPr>
+            <w:tcW w:w="1502" w:type="dxa"/>
+          </w:tcPr>
+          <w:p>
+            <w:proofErr w:type="spellStart"/>
+            <w:r>
+              <w:t>RoomId</w:t>
+            </w:r>
+            <w:proofErr w:type="spellEnd"/>
+          </w:p>
+        </w:tc>
+        <w:tc>
+          <w:tcPr>
+            <w:tcW w:w="1502" w:type="dxa"/>
+          </w:tcPr>
+          <w:p>
+            <w:r>
+              <w:t>Integer</w:t>
+            </w:r>
+          </w:p>
+        </w:tc>
+        <w:tc>
+          <w:tcPr>
+            <w:tcW w:w="1503" w:type="dxa"/>
+          </w:tcPr>
+          <w:p>
+            <w:r>
+              <w:t>Yes</w:t>
+            </w:r>
+          </w:p>
+        </w:tc>
+        <w:tc>
+          <w:tcPr>
+            <w:tcW w:w="1503" w:type="dxa"/>
+          </w:tcPr>
+          <w:p/>
+        </w:tc>
+        <w:tc>
+          <w:tcPr>
+            <w:tcW w:w="1503" w:type="dxa"/>
+          </w:tcPr>
+          <w:p/>
+        </w:tc>
+        <w:tc>
+          <w:tcPr>
+            <w:tcW w:w="1503" w:type="dxa"/>
+          </w:tcPr>
+          <w:p>
+            <w:r>
+              <w:t>Primary</w:t>
+            </w:r>
+          </w:p>
+        </w:tc>
+      </w:tr>
+      <w:tr>
+        <w:tc>
+          <w:tcPr>
+            <w:tcW w:w="1502" w:type="dxa"/>
+          </w:tcPr>
+          <w:p>
+            <w:proofErr w:type="spellStart"/>
+            <w:r>
+              <w:t>RoomName</w:t>
+            </w:r>
+            <w:proofErr w:type="spellEnd"/>
+          </w:p>
+        </w:tc>
+        <w:tc>
+          <w:tcPr>
+            <w:tcW w:w="1502" w:type="dxa"/>
+          </w:tcPr>
+          <w:p>
+            <w:r>
+              <w:t>String</w:t>
+            </w:r>
+          </w:p>
+        </w:tc>
+        <w:tc>
+          <w:tcPr>
+            <w:tcW w:w="1503" w:type="dxa"/>
+          </w:tcPr>
+          <w:p>
+            <w:r>
+              <w:t>Yes</w:t>
+            </w:r>
+          </w:p>
+        </w:tc>
+        <w:tc>
+          <w:tcPr>
+            <w:tcW w:w="1503" w:type="dxa"/>
+          </w:tcPr>
+          <w:p/>
+        </w:tc>
+        <w:tc>
+          <w:tcPr>
+            <w:tcW w:w="1503" w:type="dxa"/>
+          </w:tcPr>
+          <w:p/>
+        </w:tc>
+        <w:tc>
+          <w:tcPr>
+            <w:tcW w:w="1503" w:type="dxa"/>
+          </w:tcPr>
+          <w:p/>
+        </w:tc>
+      </w:tr>
+      <w:tr>
+        <w:tc>
+          <w:tcPr>
+            <w:tcW w:w="1502" w:type="dxa"/>
+          </w:tcPr>
+          <w:p>
+            <w:r>
+              <w:t>Description</w:t>
+            </w:r>
+          </w:p>
+        </w:tc>
+        <w:tc>
+          <w:tcPr>
+            <w:tcW w:w="1502" w:type="dxa"/>
+          </w:tcPr>
+          <w:p>
+            <w:r>
+              <w:t>String</w:t>
+            </w:r>
+          </w:p>
+        </w:tc>
+        <w:tc>
+          <w:tcPr>
+            <w:tcW w:w="1503" w:type="dxa"/>
+          </w:tcPr>
+          <w:p>
+            <w:r>
+              <w:t>Yes</w:t>
+            </w:r>
+          </w:p>
+        </w:tc>
+        <w:tc>
+          <w:tcPr>
+            <w:tcW w:w="1503" w:type="dxa"/>
+          </w:tcPr>
+          <w:p/>
+        </w:tc>
+        <w:tc>
+          <w:tcPr>
+            <w:tcW w:w="1503" w:type="dxa"/>
+          </w:tcPr>
+          <w:p/>
+        </w:tc>
+        <w:tc>
+          <w:tcPr>
+            <w:tcW w:w="1503" w:type="dxa"/>
+          </w:tcPr>
+          <w:p/>
+        </w:tc>
+      </w:tr>
+      <w:tr>
+        <w:tc>
+          <w:tcPr>
+            <w:tcW w:w="1502" w:type="dxa"/>
+          </w:tcPr>
+          <w:p>
+            <w:r>
+              <w:t>Rate</w:t>
+            </w:r>
+          </w:p>
+        </w:tc>
+        <w:tc>
+          <w:tcPr>
+            <w:tcW w:w="1502" w:type="dxa"/>
+          </w:tcPr>
+          <w:p>
+            <w:r>
+              <w:t>Float</w:t>
+            </w:r>
+          </w:p>
+        </w:tc>
+        <w:tc>
+          <w:tcPr>
+            <w:tcW w:w="1503" w:type="dxa"/>
+          </w:tcPr>
+          <w:p>
+            <w:r>
+              <w:t>Yes</w:t>
+            </w:r>
+          </w:p>
+        </w:tc>
+        <w:tc>
+          <w:tcPr>
+            <w:tcW w:w="1503" w:type="dxa"/>
+          </w:tcPr>
+          <w:p/>
+        </w:tc>
+        <w:tc>
+          <w:tcPr>
+            <w:tcW w:w="1503" w:type="dxa"/>
+          </w:tcPr>
+          <w:p>
+            <w:r>
+              <w:t xml:space="preserve">Must be a numerical value, </w:t>
+            </w:r>
+            <w:proofErr w:type="gramStart"/>
+            <w:r>
+              <w:t>Must</w:t>
+            </w:r>
+            <w:proofErr w:type="gramEnd"/>
+            <w:r>
+              <w:t xml:space="preserve"> be a float value, </w:t>
+            </w:r>
+            <w:proofErr w:type="gramStart"/>
+            <w:r>
+              <w:t>Must</w:t>
+            </w:r>
+            <w:proofErr w:type="gramEnd"/>
+            <w:r>
+              <w:t xml:space="preserve"> have a currency</w:t>
+            </w:r>
+          </w:p>
+        </w:tc>
+        <w:tc>
+          <w:tcPr>
+            <w:tcW w:w="1503" w:type="dxa"/>
+          </w:tcPr>
+          <w:p/>
+        </w:tc>
+      </w:tr>
+      <w:tr>
+        <w:tc>
+          <w:tcPr>
+            <w:tcW w:w="1502" w:type="dxa"/>
+          </w:tcPr>
+          <w:p>
+            <w:r>
+              <w:t>Location</w:t>
+            </w:r>
+          </w:p>
+        </w:tc>
+        <w:tc>
+          <w:tcPr>
+            <w:tcW w:w="1502" w:type="dxa"/>
+          </w:tcPr>
+          <w:p>
+            <w:r>
+              <w:t>String</w:t>
+            </w:r>
+          </w:p>
+        </w:tc>
+        <w:tc>
+          <w:tcPr>
+            <w:tcW w:w="1503" w:type="dxa"/>
+          </w:tcPr>
+          <w:p>
+            <w:r>
+              <w:t>Yes</w:t>
+            </w:r>
+          </w:p>
+        </w:tc>
+        <w:tc>
+          <w:tcPr>
+            <w:tcW w:w="1503" w:type="dxa"/>
+          </w:tcPr>
+          <w:p/>
+        </w:tc>
+        <w:tc>
+          <w:tcPr>
+            <w:tcW w:w="1503" w:type="dxa"/>
+          </w:tcPr>
+          <w:p/>
+        </w:tc>
+        <w:tc>
+          <w:tcPr>
+            <w:tcW w:w="1503" w:type="dxa"/>
+          </w:tcPr>
+          <w:p/>
+        </w:tc>
+      </w:tr>
+      <w:tr>
+        <w:tc>
+          <w:tcPr>
+            <w:tcW w:w="1502" w:type="dxa"/>
+          </w:tcPr>
+          <w:p>
+            <w:proofErr w:type="spellStart"/>
+            <w:r>
+              <w:t>IsAvailable</w:t>
+            </w:r>
+            <w:proofErr w:type="spellEnd"/>
+          </w:p>
+        </w:tc>
+        <w:tc>
+          <w:tcPr>
+            <w:tcW w:w="1502" w:type="dxa"/>
+          </w:tcPr>
+          <w:p>
+            <w:r>
+              <w:t>Bool</w:t>
+            </w:r>
+          </w:p>
+        </w:tc>
+        <w:tc>
+          <w:tcPr>
+            <w:tcW w:w="1503" w:type="dxa"/>
+          </w:tcPr>
+          <w:p>
+            <w:r>
+              <w:t>Yes</w:t>
+            </w:r>
+          </w:p>
+        </w:tc>
+        <w:tc>
+          <w:tcPr>
+            <w:tcW w:w="1503" w:type="dxa"/>
+          </w:tcPr>
+          <w:p/>
+        </w:tc>
+        <w:tc>
+          <w:tcPr>
+            <w:tcW w:w="1503" w:type="dxa"/>
+          </w:tcPr>
+          <w:p/>
+        </w:tc>
+        <w:tc>
+          <w:tcPr>
+            <w:tcW w:w="1503" w:type="dxa"/>
+          </w:tcPr>
+          <w:p/>
+        </w:tc>
+      </w:tr>
+    </w:tbl>
+    <w:p/>
+    <w:p/>
+    <w:p>
+      <w:pPr>
+        <w:pStyle w:val="Heading2"/>
+      </w:pPr>
+      <w:r>
+        <w:t>Staff</w:t>
+      </w:r>
+    </w:p>
+    <w:tbl>
+      <w:tblPr>
+        <w:tblStyle w:val="TableGrid"/>
+        <w:tblW w:w="0" w:type="auto"/>
+        <w:tblLook w:val="04A0" w:firstRow="1" w:lastRow="0" w:firstColumn="1" w:lastColumn="0" w:noHBand="0" w:noVBand="1"/>
+      </w:tblPr>
+      <w:tblGrid>
+        <w:gridCol w:w="1502"/>
+        <w:gridCol w:w="1502"/>
+        <w:gridCol w:w="1503"/>
+        <w:gridCol w:w="1503"/>
+        <w:gridCol w:w="1503"/>
+        <w:gridCol w:w="1503"/>
+      </w:tblGrid>
+      <w:tr>
+        <w:tc>
+          <w:tcPr>
+            <w:tcW w:w="1502" w:type="dxa"/>
+          </w:tcPr>
+          <w:p>
+            <w:r>
+              <w:rPr>
+                <w:b/>
+                <w:bCs/>
+                <w:i/>
+                <w:iCs/>
+              </w:rPr>
+              <w:t>Column</w:t>
+            </w:r>
+          </w:p>
+        </w:tc>
+        <w:tc>
+          <w:tcPr>
+            <w:tcW w:w="1502" w:type="dxa"/>
+          </w:tcPr>
+          <w:p>
+            <w:r>
+              <w:rPr>
+                <w:b/>
+                <w:bCs/>
+                <w:i/>
+                <w:iCs/>
+              </w:rPr>
+              <w:t>Data Type</w:t>
+            </w:r>
+          </w:p>
+        </w:tc>
+        <w:tc>
+          <w:tcPr>
+            <w:tcW w:w="1503" w:type="dxa"/>
+          </w:tcPr>
+          <w:p>
+            <w:r>
+              <w:rPr>
+                <w:b/>
+                <w:bCs/>
+                <w:i/>
+                <w:iCs/>
+              </w:rPr>
+              <w:t>Required</w:t>
+            </w:r>
+          </w:p>
+        </w:tc>
+        <w:tc>
+          <w:tcPr>
+            <w:tcW w:w="1503" w:type="dxa"/>
+          </w:tcPr>
+          <w:p>
+            <w:r>
+              <w:rPr>
+                <w:b/>
+                <w:bCs/>
+                <w:i/>
+                <w:iCs/>
+              </w:rPr>
+              <w:t>Default</w:t>
+            </w:r>
+          </w:p>
+        </w:tc>
+        <w:tc>
+          <w:tcPr>
+            <w:tcW w:w="1503" w:type="dxa"/>
+          </w:tcPr>
+          <w:p>
+            <w:r>
+              <w:rPr>
+                <w:b/>
+                <w:bCs/>
+                <w:i/>
+                <w:iCs/>
+              </w:rPr>
+              <w:t>Validation</w:t>
+            </w:r>
+          </w:p>
+        </w:tc>
+        <w:tc>
+          <w:tcPr>
+            <w:tcW w:w="1503" w:type="dxa"/>
+          </w:tcPr>
+          <w:p>
+            <w:r>
+              <w:rPr>
+                <w:b/>
+                <w:bCs/>
+                <w:i/>
+                <w:iCs/>
+              </w:rPr>
+              <w:t>Key Type</w:t>
+            </w:r>
+          </w:p>
+        </w:tc>
+      </w:tr>
+      <w:tr>
+        <w:tc>
+          <w:tcPr>
+            <w:tcW w:w="1502" w:type="dxa"/>
+          </w:tcPr>
+          <w:p>
+            <w:proofErr w:type="spellStart"/>
+            <w:r>
+              <w:t>StaffId</w:t>
+            </w:r>
+            <w:proofErr w:type="spellEnd"/>
+          </w:p>
+        </w:tc>
+        <w:tc>
+          <w:tcPr>
+            <w:tcW w:w="1502" w:type="dxa"/>
+          </w:tcPr>
+          <w:p>
+            <w:r>
+              <w:t>int</w:t>
+            </w:r>
+          </w:p>
+        </w:tc>
+        <w:tc>
+          <w:tcPr>
+            <w:tcW w:w="1503" w:type="dxa"/>
+          </w:tcPr>
+          <w:p>
+            <w:r>
+              <w:t>Yes</w:t>
+            </w:r>
+          </w:p>
+        </w:tc>
+        <w:tc>
+          <w:tcPr>
+            <w:tcW w:w="1503" w:type="dxa"/>
+          </w:tcPr>
+          <w:p/>
+        </w:tc>
+        <w:tc>
+          <w:tcPr>
+            <w:tcW w:w="1503" w:type="dxa"/>
+          </w:tcPr>
+          <w:p/>
+        </w:tc>
+        <w:tc>
+          <w:tcPr>
+            <w:tcW w:w="1503" w:type="dxa"/>
+          </w:tcPr>
+          <w:p>
+            <w:r>
+              <w:t>Primary</w:t>
+            </w:r>
+          </w:p>
+        </w:tc>
+      </w:tr>
+      <w:tr>
+        <w:tc>
+          <w:tcPr>
+            <w:tcW w:w="1502" w:type="dxa"/>
+          </w:tcPr>
+          <w:p>
+            <w:r>
+              <w:t>Name</w:t>
+            </w:r>
+          </w:p>
+        </w:tc>
+        <w:tc>
+          <w:tcPr>
+            <w:tcW w:w="1502" w:type="dxa"/>
+          </w:tcPr>
+          <w:p>
+            <w:r>
+              <w:t>String</w:t>
+            </w:r>
+          </w:p>
+        </w:tc>
+        <w:tc>
+          <w:tcPr>
+            <w:tcW w:w="1503" w:type="dxa"/>
+          </w:tcPr>
+          <w:p>
+            <w:r>
+              <w:t>Yes</w:t>
+            </w:r>
+          </w:p>
+        </w:tc>
+        <w:tc>
+          <w:tcPr>
+            <w:tcW w:w="1503" w:type="dxa"/>
+          </w:tcPr>
+          <w:p/>
+        </w:tc>
+        <w:tc>
+          <w:tcPr>
+            <w:tcW w:w="1503" w:type="dxa"/>
+          </w:tcPr>
+          <w:p/>
+        </w:tc>
+        <w:tc>
+          <w:tcPr>
+            <w:tcW w:w="1503" w:type="dxa"/>
+          </w:tcPr>
+          <w:p/>
+        </w:tc>
+      </w:tr>
+      <w:tr>
+        <w:tc>
+          <w:tcPr>
+            <w:tcW w:w="1502" w:type="dxa"/>
+          </w:tcPr>
+          <w:p>
+            <w:r>
+              <w:t>Role</w:t>
+            </w:r>
+          </w:p>
+        </w:tc>
+        <w:tc>
+          <w:tcPr>
+            <w:tcW w:w="1502" w:type="dxa"/>
+          </w:tcPr>
+          <w:p>
+            <w:r>
+              <w:t>String</w:t>
+            </w:r>
+          </w:p>
+        </w:tc>
+        <w:tc>
+          <w:tcPr>
+            <w:tcW w:w="1503" w:type="dxa"/>
+          </w:tcPr>
+          <w:p>
+            <w:r>
+              <w:t>Yes</w:t>
+            </w:r>
+          </w:p>
+        </w:tc>
+        <w:tc>
+          <w:tcPr>
+            <w:tcW w:w="1503" w:type="dxa"/>
+          </w:tcPr>
+          <w:p/>
+        </w:tc>
+        <w:tc>
+          <w:tcPr>
+            <w:tcW w:w="1503" w:type="dxa"/>
+          </w:tcPr>
+          <w:p/>
+        </w:tc>
+        <w:tc>
+          <w:tcPr>
+            <w:tcW w:w="1503" w:type="dxa"/>
+          </w:tcPr>
+          <w:p/>
+        </w:tc>
+      </w:tr>
+    </w:tbl>
+    <w:p/>
     <w:sectPr>
       <w:pgSz w:w="11906" w:h="16838"/>
       <w:pgMar w:top="1440" w:right="1440" w:bottom="1440" w:left="1440" w:header="708" w:footer="708" w:gutter="0"/>
@@ -678,7 +3511,7 @@
 </file>
 
 <file path=word/styles.xml><?xml version="1.0" encoding="utf-8"?>
-<w:styles xmlns:mc="http://schemas.openxmlformats.org/markup-compatibility/2006" xmlns:r="http://schemas.openxmlformats.org/officeDocument/2006/relationships" xmlns:w="http://schemas.openxmlformats.org/wordprocessingml/2006/main" xmlns:w14="http://schemas.microsoft.com/office/word/2010/wordml" xmlns:w15="http://schemas.microsoft.com/office/word/2012/wordml" xmlns:w16cex="http://schemas.microsoft.com/office/word/2018/wordml/cex" xmlns:w16cid="http://schemas.microsoft.com/office/word/2016/wordml/cid" xmlns:w16="http://schemas.microsoft.com/office/word/2018/wordml" xmlns:w16sdtdh="http://schemas.microsoft.com/office/word/2020/wordml/sdtdatahash" xmlns:w16se="http://schemas.microsoft.com/office/word/2015/wordml/symex" mc:Ignorable="w14 w15 w16se w16cid w16 w16cex w16sdtdh">
+<w:styles xmlns:mc="http://schemas.openxmlformats.org/markup-compatibility/2006" xmlns:r="http://schemas.openxmlformats.org/officeDocument/2006/relationships" xmlns:w="http://schemas.openxmlformats.org/wordprocessingml/2006/main" xmlns:w14="http://schemas.microsoft.com/office/word/2010/wordml" xmlns:w15="http://schemas.microsoft.com/office/word/2012/wordml" xmlns:w16cex="http://schemas.microsoft.com/office/word/2018/wordml/cex" xmlns:w16cid="http://schemas.microsoft.com/office/word/2016/wordml/cid" xmlns:w16="http://schemas.microsoft.com/office/word/2018/wordml" xmlns:w16du="http://schemas.microsoft.com/office/word/2023/wordml/word16du" xmlns:w16sdtdh="http://schemas.microsoft.com/office/word/2020/wordml/sdtdatahash" xmlns:w16sdtfl="http://schemas.microsoft.com/office/word/2024/wordml/sdtformatlock" xmlns:w16se="http://schemas.microsoft.com/office/word/2015/wordml/symex" mc:Ignorable="w14 w15 w16se w16cid w16 w16cex w16sdtdh w16sdtfl w16du">
   <w:docDefaults>
     <w:rPrDefault>
       <w:rPr>
@@ -1251,6 +4084,25 @@
       <w:u w:val="single"/>
     </w:rPr>
   </w:style>
+  <w:style w:type="table" w:styleId="TableGrid">
+    <w:name w:val="Table Grid"/>
+    <w:basedOn w:val="TableNormal"/>
+    <w:uiPriority w:val="39"/>
+    <w:rsid w:val="00F46B62"/>
+    <w:pPr>
+      <w:spacing w:after="0" w:line="240" w:lineRule="auto"/>
+    </w:pPr>
+    <w:tblPr>
+      <w:tblBorders>
+        <w:top w:val="single" w:sz="4" w:space="0" w:color="auto"/>
+        <w:left w:val="single" w:sz="4" w:space="0" w:color="auto"/>
+        <w:bottom w:val="single" w:sz="4" w:space="0" w:color="auto"/>
+        <w:right w:val="single" w:sz="4" w:space="0" w:color="auto"/>
+        <w:insideH w:val="single" w:sz="4" w:space="0" w:color="auto"/>
+        <w:insideV w:val="single" w:sz="4" w:space="0" w:color="auto"/>
+      </w:tblBorders>
+    </w:tblPr>
+  </w:style>
 </w:styles>
 </file>
 

</xml_diff>